<commit_message>
POO : continuation de l'héritage
</commit_message>
<xml_diff>
--- a/docs/Aller plus loin avec Lazarus.docx
+++ b/docs/Aller plus loin avec Lazarus.docx
@@ -380,7 +380,6 @@
             <w:dataBinding w:prefixMappings="xmlns:ns0='http://schemas.openxmlformats.org/package/2006/metadata/core-properties' xmlns:ns1='http://purl.org/dc/elements/1.1/'" w:xpath="/ns0:coreProperties[1]/ns1:title[1]" w:storeItemID="{6C3C8BC8-F283-45AE-878A-BAB7291924A1}"/>
             <w:text/>
           </w:sdtPr>
-          <w:sdtEndPr/>
           <w:sdtContent>
             <w:p>
               <w:pPr>
@@ -417,7 +416,6 @@
             <w:dataBinding w:prefixMappings="xmlns:ns0='http://schemas.openxmlformats.org/package/2006/metadata/core-properties' xmlns:ns1='http://purl.org/dc/elements/1.1/'" w:xpath="/ns0:coreProperties[1]/ns1:subject[1]" w:storeItemID="{6C3C8BC8-F283-45AE-878A-BAB7291924A1}"/>
             <w:text/>
           </w:sdtPr>
-          <w:sdtEndPr/>
           <w:sdtContent>
             <w:p>
               <w:pPr>
@@ -471,7 +469,6 @@
               <w:calendar w:val="gregorian"/>
             </w:date>
           </w:sdtPr>
-          <w:sdtEndPr/>
           <w:sdtContent>
             <w:p>
               <w:pPr>
@@ -490,7 +487,6 @@
             <w:dataBinding w:prefixMappings="xmlns:ns0='http://schemas.openxmlformats.org/officeDocument/2006/extended-properties'" w:xpath="/ns0:Properties[1]/ns0:Company[1]" w:storeItemID="{6668398D-A668-4E3E-A5EB-62B293D839F1}"/>
             <w:text/>
           </w:sdtPr>
-          <w:sdtEndPr/>
           <w:sdtContent>
             <w:p>
               <w:pPr>
@@ -509,7 +505,6 @@
             <w:dataBinding w:prefixMappings="xmlns:ns0='http://schemas.openxmlformats.org/package/2006/metadata/core-properties' xmlns:ns1='http://purl.org/dc/elements/1.1/'" w:xpath="/ns0:coreProperties[1]/ns1:creator[1]" w:storeItemID="{6C3C8BC8-F283-45AE-878A-BAB7291924A1}"/>
             <w:text/>
           </w:sdtPr>
-          <w:sdtEndPr/>
           <w:sdtContent>
             <w:p>
               <w:pPr>
@@ -521,10 +516,7 @@
             </w:p>
           </w:sdtContent>
         </w:sdt>
-        <w:p>
-          <w:bookmarkStart w:id="0" w:name="_GoBack"/>
-          <w:bookmarkEnd w:id="0"/>
-        </w:p>
+        <w:p/>
         <w:p>
           <w:pPr>
             <w:rPr>
@@ -546,7 +538,7 @@
       <w:pPr>
         <w:pStyle w:val="Titre1"/>
       </w:pPr>
-      <w:bookmarkStart w:id="1" w:name="_Toc419831305"/>
+      <w:bookmarkStart w:id="0" w:name="_Toc419831305"/>
       <w:r>
         <w:lastRenderedPageBreak/>
         <w:t>PO</w:t>
@@ -560,26 +552,649 @@
       <w:r>
         <w:t> : la Programmation Orientée Objet</w:t>
       </w:r>
+      <w:bookmarkEnd w:id="0"/>
+    </w:p>
+    <w:p/>
+    <w:p>
+      <w:pPr>
+        <w:pStyle w:val="Titre2"/>
+      </w:pPr>
+      <w:bookmarkStart w:id="1" w:name="_Toc419831306"/>
+      <w:r>
+        <w:t>Classes et objets</w:t>
+      </w:r>
       <w:bookmarkEnd w:id="1"/>
     </w:p>
-    <w:p/>
-    <w:p>
-      <w:pPr>
-        <w:pStyle w:val="Titre2"/>
-      </w:pPr>
-      <w:bookmarkStart w:id="2" w:name="_Toc419831306"/>
-      <w:r>
-        <w:t>Classes et objets</w:t>
+    <w:p>
+      <w:pPr>
+        <w:pStyle w:val="Titre3"/>
+      </w:pPr>
+      <w:bookmarkStart w:id="2" w:name="_Toc419831307"/>
+      <w:r>
+        <w:t>La programmation orientée objet</w:t>
       </w:r>
       <w:bookmarkEnd w:id="2"/>
     </w:p>
     <w:p>
       <w:pPr>
+        <w:ind w:firstLine="708"/>
+        <w:jc w:val="both"/>
+        <w:rPr>
+          <w:sz w:val="24"/>
+          <w:szCs w:val="24"/>
+        </w:rPr>
+      </w:pPr>
+      <w:r>
+        <w:rPr>
+          <w:sz w:val="24"/>
+          <w:szCs w:val="24"/>
+        </w:rPr>
+        <w:t xml:space="preserve">Décrire le monde qui nous entoure consiste essentiellement à utiliser </w:t>
+      </w:r>
+      <w:r>
+        <w:rPr>
+          <w:sz w:val="24"/>
+          <w:szCs w:val="24"/>
+        </w:rPr>
+        <w:t>des trios de données</w:t>
+      </w:r>
+      <w:r>
+        <w:rPr>
+          <w:sz w:val="24"/>
+          <w:szCs w:val="24"/>
+        </w:rPr>
+        <w:t xml:space="preserve"> : </w:t>
+      </w:r>
+      <w:r>
+        <w:rPr>
+          <w:i/>
+          <w:sz w:val="24"/>
+          <w:szCs w:val="24"/>
+        </w:rPr>
+        <w:t>entité</w:t>
+      </w:r>
+      <w:r>
+        <w:rPr>
+          <w:sz w:val="24"/>
+          <w:szCs w:val="24"/>
+        </w:rPr>
+        <w:t xml:space="preserve">, </w:t>
+      </w:r>
+      <w:r>
+        <w:rPr>
+          <w:i/>
+          <w:sz w:val="24"/>
+          <w:szCs w:val="24"/>
+        </w:rPr>
+        <w:t>attribut</w:t>
+      </w:r>
+      <w:r>
+        <w:rPr>
+          <w:sz w:val="24"/>
+          <w:szCs w:val="24"/>
+        </w:rPr>
+        <w:t xml:space="preserve">, </w:t>
+      </w:r>
+      <w:r>
+        <w:rPr>
+          <w:i/>
+          <w:sz w:val="24"/>
+          <w:szCs w:val="24"/>
+        </w:rPr>
+        <w:t>valeur</w:t>
+      </w:r>
+      <w:r>
+        <w:rPr>
+          <w:sz w:val="24"/>
+          <w:szCs w:val="24"/>
+        </w:rPr>
+        <w:t xml:space="preserve">. </w:t>
+      </w:r>
+      <w:r>
+        <w:rPr>
+          <w:sz w:val="24"/>
+          <w:szCs w:val="24"/>
+        </w:rPr>
+        <w:t>P</w:t>
+      </w:r>
+      <w:r>
+        <w:rPr>
+          <w:sz w:val="24"/>
+          <w:szCs w:val="24"/>
+        </w:rPr>
+        <w:t>ar exemple</w:t>
+      </w:r>
+      <w:r>
+        <w:rPr>
+          <w:sz w:val="24"/>
+          <w:szCs w:val="24"/>
+        </w:rPr>
+        <w:t> :</w:t>
+      </w:r>
+      <w:r>
+        <w:rPr>
+          <w:sz w:val="24"/>
+          <w:szCs w:val="24"/>
+        </w:rPr>
+        <w:t xml:space="preserve"> </w:t>
+      </w:r>
+      <w:r>
+        <w:rPr>
+          <w:sz w:val="24"/>
+          <w:szCs w:val="24"/>
+        </w:rPr>
+        <w:t>(ordinateur, système d’exploitation, Windows 8.1)</w:t>
+      </w:r>
+      <w:r>
+        <w:rPr>
+          <w:sz w:val="24"/>
+          <w:szCs w:val="24"/>
+        </w:rPr>
+        <w:t>,</w:t>
+      </w:r>
+      <w:r>
+        <w:rPr>
+          <w:sz w:val="24"/>
+          <w:szCs w:val="24"/>
+        </w:rPr>
+        <w:t xml:space="preserve"> (chien, race, caniche), (chien, âge, 5), (chien, taille</w:t>
+      </w:r>
+      <w:r>
+        <w:rPr>
+          <w:sz w:val="24"/>
+          <w:szCs w:val="24"/>
+        </w:rPr>
+        <w:t>,</w:t>
+      </w:r>
+      <w:r>
+        <w:rPr>
+          <w:sz w:val="24"/>
+          <w:szCs w:val="24"/>
+        </w:rPr>
+        <w:t xml:space="preserve"> petite), (cheveux, densité, rare), etc. </w:t>
+      </w:r>
+      <w:r>
+        <w:rPr>
+          <w:i/>
+          <w:sz w:val="24"/>
+          <w:szCs w:val="24"/>
+        </w:rPr>
+        <w:t>L’entité</w:t>
+      </w:r>
+      <w:r>
+        <w:rPr>
+          <w:sz w:val="24"/>
+          <w:szCs w:val="24"/>
+        </w:rPr>
+        <w:t xml:space="preserve"> décrite est à l’intersection </w:t>
+      </w:r>
+      <w:r>
+        <w:rPr>
+          <w:i/>
+          <w:sz w:val="24"/>
+          <w:szCs w:val="24"/>
+        </w:rPr>
+        <w:t>d</w:t>
+      </w:r>
+      <w:r>
+        <w:rPr>
+          <w:i/>
+          <w:sz w:val="24"/>
+          <w:szCs w:val="24"/>
+        </w:rPr>
+        <w:t>’attributs</w:t>
+      </w:r>
+      <w:r>
+        <w:rPr>
+          <w:sz w:val="24"/>
+          <w:szCs w:val="24"/>
+        </w:rPr>
+        <w:t xml:space="preserve"> variés</w:t>
+      </w:r>
+      <w:r>
+        <w:rPr>
+          <w:sz w:val="24"/>
+          <w:szCs w:val="24"/>
+        </w:rPr>
+        <w:t xml:space="preserve"> qui</w:t>
+      </w:r>
+      <w:r>
+        <w:rPr>
+          <w:sz w:val="24"/>
+          <w:szCs w:val="24"/>
+        </w:rPr>
+        <w:t xml:space="preserve"> </w:t>
+      </w:r>
+      <w:r>
+        <w:rPr>
+          <w:sz w:val="24"/>
+          <w:szCs w:val="24"/>
+        </w:rPr>
+        <w:t xml:space="preserve">ne </w:t>
+      </w:r>
+      <w:r>
+        <w:rPr>
+          <w:sz w:val="24"/>
+          <w:szCs w:val="24"/>
+        </w:rPr>
+        <w:t xml:space="preserve">servent qu’à caractériser les différentes entités auxquelles </w:t>
+      </w:r>
+      <w:r>
+        <w:rPr>
+          <w:sz w:val="24"/>
+          <w:szCs w:val="24"/>
+        </w:rPr>
+        <w:t>il</w:t>
+      </w:r>
+      <w:r>
+        <w:rPr>
+          <w:sz w:val="24"/>
+          <w:szCs w:val="24"/>
+        </w:rPr>
+        <w:t>s se rapportent. Vous pourriez ainsi compléter la liste d’exemples par les trios suivants : (ordinateur, âge, 20), (ordinateur, taille, moyen tour).</w:t>
+      </w:r>
+      <w:r>
+        <w:rPr>
+          <w:sz w:val="24"/>
+          <w:szCs w:val="24"/>
+        </w:rPr>
+        <w:t xml:space="preserve"> </w:t>
+      </w:r>
+    </w:p>
+    <w:p>
+      <w:pPr>
+        <w:ind w:firstLine="708"/>
+        <w:jc w:val="both"/>
+        <w:rPr>
+          <w:sz w:val="24"/>
+          <w:szCs w:val="24"/>
+        </w:rPr>
+      </w:pPr>
+      <w:r>
+        <w:rPr>
+          <w:sz w:val="24"/>
+          <w:szCs w:val="24"/>
+        </w:rPr>
+        <w:t xml:space="preserve">Ces trios ne deviennent vraiment intéressants que si l’on dispose de </w:t>
+      </w:r>
+      <w:r>
+        <w:rPr>
+          <w:i/>
+          <w:sz w:val="24"/>
+          <w:szCs w:val="24"/>
+        </w:rPr>
+        <w:t>méthodes</w:t>
+      </w:r>
+      <w:r>
+        <w:rPr>
+          <w:sz w:val="24"/>
+          <w:szCs w:val="24"/>
+        </w:rPr>
+        <w:t xml:space="preserve"> pour </w:t>
+      </w:r>
+      <w:r>
+        <w:rPr>
+          <w:sz w:val="24"/>
+          <w:szCs w:val="24"/>
+        </w:rPr>
+        <w:t xml:space="preserve">les </w:t>
+      </w:r>
+      <w:r>
+        <w:rPr>
+          <w:sz w:val="24"/>
+          <w:szCs w:val="24"/>
+        </w:rPr>
+        <w:t xml:space="preserve">manipuler : </w:t>
+      </w:r>
+      <w:r>
+        <w:rPr>
+          <w:sz w:val="24"/>
+          <w:szCs w:val="24"/>
+        </w:rPr>
+        <w:t xml:space="preserve">créer et supprimer une entité, </w:t>
+      </w:r>
+      <w:r>
+        <w:rPr>
+          <w:sz w:val="24"/>
+          <w:szCs w:val="24"/>
+        </w:rPr>
+        <w:t>modifier une valeur, ajouter un attribut</w:t>
+      </w:r>
+      <w:r>
+        <w:rPr>
+          <w:sz w:val="24"/>
+          <w:szCs w:val="24"/>
+        </w:rPr>
+        <w:t xml:space="preserve">, comparer des valeurs, lister les </w:t>
+      </w:r>
+      <w:r>
+        <w:rPr>
+          <w:sz w:val="24"/>
+          <w:szCs w:val="24"/>
+        </w:rPr>
+        <w:t>attribut</w:t>
+      </w:r>
+      <w:r>
+        <w:rPr>
+          <w:sz w:val="24"/>
+          <w:szCs w:val="24"/>
+        </w:rPr>
+        <w:t>s d’une entité donnée, etc.</w:t>
+      </w:r>
+      <w:r>
+        <w:rPr>
+          <w:sz w:val="24"/>
+          <w:szCs w:val="24"/>
+        </w:rPr>
+        <w:t xml:space="preserve"> </w:t>
+      </w:r>
+      <w:r>
+        <w:rPr>
+          <w:sz w:val="24"/>
+          <w:szCs w:val="24"/>
+        </w:rPr>
+        <w:t xml:space="preserve">Plus encore, les structures qui allieront les </w:t>
+      </w:r>
+      <w:r>
+        <w:rPr>
+          <w:sz w:val="24"/>
+          <w:szCs w:val="24"/>
+        </w:rPr>
+        <w:t>attributs</w:t>
+      </w:r>
+      <w:r>
+        <w:rPr>
+          <w:sz w:val="24"/>
+          <w:szCs w:val="24"/>
+        </w:rPr>
+        <w:t xml:space="preserve"> et les méthodes</w:t>
+      </w:r>
+      <w:r>
+        <w:rPr>
+          <w:sz w:val="24"/>
+          <w:szCs w:val="24"/>
+        </w:rPr>
+        <w:t xml:space="preserve"> pourront interagir entre elles afin d’échanger les informations nécessaires </w:t>
+      </w:r>
+      <w:r>
+        <w:rPr>
+          <w:sz w:val="24"/>
+          <w:szCs w:val="24"/>
+        </w:rPr>
+        <w:t xml:space="preserve">à </w:t>
+      </w:r>
+      <w:r>
+        <w:rPr>
+          <w:sz w:val="24"/>
+          <w:szCs w:val="24"/>
+        </w:rPr>
+        <w:t>un processus.</w:t>
+      </w:r>
+      <w:r>
+        <w:rPr>
+          <w:sz w:val="24"/>
+          <w:szCs w:val="24"/>
+        </w:rPr>
+        <w:t xml:space="preserve"> </w:t>
+      </w:r>
+      <w:r>
+        <w:rPr>
+          <w:sz w:val="24"/>
+          <w:szCs w:val="24"/>
+        </w:rPr>
+        <w:t xml:space="preserve">Il </w:t>
+      </w:r>
+      <w:r>
+        <w:rPr>
+          <w:sz w:val="24"/>
+          <w:szCs w:val="24"/>
+        </w:rPr>
+        <w:t>devient</w:t>
+      </w:r>
+      <w:r>
+        <w:rPr>
+          <w:sz w:val="24"/>
+          <w:szCs w:val="24"/>
+        </w:rPr>
+        <w:t xml:space="preserve"> </w:t>
+      </w:r>
+      <w:r>
+        <w:rPr>
+          <w:sz w:val="24"/>
+          <w:szCs w:val="24"/>
+        </w:rPr>
+        <w:t>ainsi</w:t>
+      </w:r>
+      <w:r>
+        <w:rPr>
+          <w:sz w:val="24"/>
+          <w:szCs w:val="24"/>
+        </w:rPr>
+        <w:t xml:space="preserve"> possible de stocker et de manipuler des </w:t>
+      </w:r>
+      <w:r>
+        <w:rPr>
+          <w:sz w:val="24"/>
+          <w:szCs w:val="24"/>
+        </w:rPr>
+        <w:t>entités</w:t>
+      </w:r>
+      <w:r>
+        <w:rPr>
+          <w:sz w:val="24"/>
+          <w:szCs w:val="24"/>
+        </w:rPr>
+        <w:t xml:space="preserve"> en mémoire, </w:t>
+      </w:r>
+      <w:r>
+        <w:rPr>
+          <w:sz w:val="24"/>
+          <w:szCs w:val="24"/>
+        </w:rPr>
+        <w:t>c</w:t>
+      </w:r>
+      <w:r>
+        <w:rPr>
+          <w:sz w:val="24"/>
+          <w:szCs w:val="24"/>
+        </w:rPr>
+        <w:t xml:space="preserve">haque </w:t>
+      </w:r>
+      <w:r>
+        <w:rPr>
+          <w:sz w:val="24"/>
+          <w:szCs w:val="24"/>
+        </w:rPr>
+        <w:t>entité</w:t>
+      </w:r>
+      <w:r>
+        <w:rPr>
+          <w:sz w:val="24"/>
+          <w:szCs w:val="24"/>
+        </w:rPr>
+        <w:t xml:space="preserve"> se décri</w:t>
+      </w:r>
+      <w:r>
+        <w:rPr>
+          <w:sz w:val="24"/>
+          <w:szCs w:val="24"/>
+        </w:rPr>
+        <w:t>vant</w:t>
+      </w:r>
+      <w:r>
+        <w:rPr>
+          <w:sz w:val="24"/>
+          <w:szCs w:val="24"/>
+        </w:rPr>
+        <w:t xml:space="preserve"> par un ensemble </w:t>
+      </w:r>
+      <w:r>
+        <w:rPr>
+          <w:sz w:val="24"/>
+          <w:szCs w:val="24"/>
+        </w:rPr>
+        <w:t>d’attributs</w:t>
+      </w:r>
+      <w:r>
+        <w:rPr>
+          <w:sz w:val="24"/>
+          <w:szCs w:val="24"/>
+        </w:rPr>
+        <w:t xml:space="preserve"> et un ensemble de méthodes portant sur ces </w:t>
+      </w:r>
+      <w:r>
+        <w:rPr>
+          <w:sz w:val="24"/>
+          <w:szCs w:val="24"/>
+        </w:rPr>
+        <w:t>attribut</w:t>
+      </w:r>
+      <w:r>
+        <w:rPr>
+          <w:sz w:val="24"/>
+          <w:szCs w:val="24"/>
+        </w:rPr>
+        <w:t>s</w:t>
+      </w:r>
+      <w:r>
+        <w:rPr>
+          <w:sz w:val="24"/>
+          <w:szCs w:val="24"/>
+          <w:vertAlign w:val="superscript"/>
+        </w:rPr>
+        <w:footnoteReference w:id="1"/>
+      </w:r>
+      <w:r>
+        <w:rPr>
+          <w:sz w:val="24"/>
+          <w:szCs w:val="24"/>
+        </w:rPr>
+        <w:t>.</w:t>
+      </w:r>
+    </w:p>
+    <w:p>
+      <w:pPr>
+        <w:ind w:firstLine="708"/>
+        <w:jc w:val="both"/>
+        <w:rPr>
+          <w:sz w:val="24"/>
+          <w:szCs w:val="24"/>
+        </w:rPr>
+      </w:pPr>
+      <w:r>
+        <w:rPr>
+          <w:sz w:val="24"/>
+          <w:szCs w:val="24"/>
+        </w:rPr>
+        <w:t xml:space="preserve">Par la suite, </w:t>
+      </w:r>
+      <w:r>
+        <w:rPr>
+          <w:sz w:val="24"/>
+          <w:szCs w:val="24"/>
+        </w:rPr>
+        <w:t>i</w:t>
+      </w:r>
+      <w:r>
+        <w:rPr>
+          <w:sz w:val="24"/>
+          <w:szCs w:val="24"/>
+        </w:rPr>
+        <w:t>l s'agi</w:t>
+      </w:r>
+      <w:r>
+        <w:rPr>
+          <w:sz w:val="24"/>
+          <w:szCs w:val="24"/>
+        </w:rPr>
+        <w:t>ra</w:t>
+      </w:r>
+      <w:r>
+        <w:rPr>
+          <w:sz w:val="24"/>
+          <w:szCs w:val="24"/>
+        </w:rPr>
+        <w:t xml:space="preserve"> </w:t>
+      </w:r>
+      <w:r>
+        <w:rPr>
+          <w:sz w:val="24"/>
+          <w:szCs w:val="24"/>
+        </w:rPr>
+        <w:t>avant tout</w:t>
+      </w:r>
+      <w:r>
+        <w:rPr>
+          <w:sz w:val="24"/>
+          <w:szCs w:val="24"/>
+        </w:rPr>
+        <w:t xml:space="preserve"> de représenter </w:t>
+      </w:r>
+      <w:r>
+        <w:rPr>
+          <w:sz w:val="24"/>
+          <w:szCs w:val="24"/>
+        </w:rPr>
+        <w:t xml:space="preserve">d’une manière satisfaisante </w:t>
+      </w:r>
+      <w:r>
+        <w:rPr>
+          <w:sz w:val="24"/>
+          <w:szCs w:val="24"/>
+        </w:rPr>
+        <w:t xml:space="preserve">ces </w:t>
+      </w:r>
+      <w:r>
+        <w:rPr>
+          <w:sz w:val="24"/>
+          <w:szCs w:val="24"/>
+        </w:rPr>
+        <w:t>entités</w:t>
+      </w:r>
+      <w:r>
+        <w:rPr>
+          <w:sz w:val="24"/>
+          <w:szCs w:val="24"/>
+        </w:rPr>
+        <w:t xml:space="preserve"> et leurs relations : c’</w:t>
+      </w:r>
+      <w:r>
+        <w:rPr>
+          <w:sz w:val="24"/>
+          <w:szCs w:val="24"/>
+        </w:rPr>
+        <w:t>e</w:t>
+      </w:r>
+      <w:r>
+        <w:rPr>
+          <w:sz w:val="24"/>
+          <w:szCs w:val="24"/>
+        </w:rPr>
+        <w:t xml:space="preserve">st ce que propose la </w:t>
+      </w:r>
+      <w:r>
+        <w:rPr>
+          <w:i/>
+          <w:sz w:val="24"/>
+          <w:szCs w:val="24"/>
+        </w:rPr>
+        <w:t>Programmation Orientée Objet</w:t>
+      </w:r>
+      <w:r>
+        <w:rPr>
+          <w:sz w:val="24"/>
+          <w:szCs w:val="24"/>
+        </w:rPr>
+        <w:t xml:space="preserve"> (POO).</w:t>
+      </w:r>
+    </w:p>
+    <w:p>
+      <w:pPr>
         <w:pStyle w:val="Titre3"/>
       </w:pPr>
-      <w:bookmarkStart w:id="3" w:name="_Toc419831307"/>
-      <w:r>
-        <w:t>La programmation orientée objet</w:t>
+      <w:bookmarkStart w:id="3" w:name="_Toc419831308"/>
+      <w:r>
+        <w:t>Les classes</w:t>
       </w:r>
       <w:bookmarkEnd w:id="3"/>
     </w:p>
@@ -597,21 +1212,35 @@
           <w:sz w:val="24"/>
           <w:szCs w:val="24"/>
         </w:rPr>
-        <w:t xml:space="preserve">Décrire le monde qui nous entoure consiste essentiellement à utiliser </w:t>
-      </w:r>
-      <w:r>
-        <w:rPr>
-          <w:sz w:val="24"/>
-          <w:szCs w:val="24"/>
-        </w:rPr>
-        <w:t>des trios de données</w:t>
-      </w:r>
-      <w:r>
-        <w:rPr>
-          <w:sz w:val="24"/>
-          <w:szCs w:val="24"/>
-        </w:rPr>
-        <w:t xml:space="preserve"> : </w:t>
+        <w:t>La réunion de</w:t>
+      </w:r>
+      <w:r>
+        <w:rPr>
+          <w:sz w:val="24"/>
+          <w:szCs w:val="24"/>
+        </w:rPr>
+        <w:t>s attributs et des méthodes permettant leur manipulation</w:t>
+      </w:r>
+      <w:r>
+        <w:rPr>
+          <w:sz w:val="24"/>
+          <w:szCs w:val="24"/>
+        </w:rPr>
+        <w:t xml:space="preserve"> dans une même structure </w:t>
+      </w:r>
+      <w:r>
+        <w:rPr>
+          <w:sz w:val="24"/>
+          <w:szCs w:val="24"/>
+        </w:rPr>
+        <w:t xml:space="preserve">est le fondement de la POO et </w:t>
+      </w:r>
+      <w:r>
+        <w:rPr>
+          <w:sz w:val="24"/>
+          <w:szCs w:val="24"/>
+        </w:rPr>
+        <w:t xml:space="preserve">prend le nom de </w:t>
       </w:r>
       <w:r>
         <w:rPr>
@@ -619,65 +1248,14 @@
           <w:sz w:val="24"/>
           <w:szCs w:val="24"/>
         </w:rPr>
-        <w:t>entité</w:t>
-      </w:r>
-      <w:r>
-        <w:rPr>
-          <w:sz w:val="24"/>
-          <w:szCs w:val="24"/>
-        </w:rPr>
-        <w:t xml:space="preserve">, </w:t>
-      </w:r>
-      <w:r>
-        <w:rPr>
-          <w:i/>
-          <w:sz w:val="24"/>
-          <w:szCs w:val="24"/>
-        </w:rPr>
-        <w:t>attribut</w:t>
-      </w:r>
-      <w:r>
-        <w:rPr>
-          <w:sz w:val="24"/>
-          <w:szCs w:val="24"/>
-        </w:rPr>
-        <w:t xml:space="preserve">, </w:t>
-      </w:r>
-      <w:r>
-        <w:rPr>
-          <w:i/>
-          <w:sz w:val="24"/>
-          <w:szCs w:val="24"/>
-        </w:rPr>
-        <w:t>valeur</w:t>
-      </w:r>
-      <w:r>
-        <w:rPr>
-          <w:sz w:val="24"/>
-          <w:szCs w:val="24"/>
-        </w:rPr>
-        <w:t xml:space="preserve">. </w:t>
-      </w:r>
-      <w:r>
-        <w:rPr>
-          <w:sz w:val="24"/>
-          <w:szCs w:val="24"/>
-        </w:rPr>
-        <w:t>P</w:t>
-      </w:r>
-      <w:r>
-        <w:rPr>
-          <w:sz w:val="24"/>
-          <w:szCs w:val="24"/>
-        </w:rPr>
-        <w:t>ar exemple</w:t>
-      </w:r>
-      <w:r>
-        <w:rPr>
-          <w:sz w:val="24"/>
-          <w:szCs w:val="24"/>
-        </w:rPr>
-        <w:t> :</w:t>
+        <w:t>classe</w:t>
+      </w:r>
+      <w:r>
+        <w:rPr>
+          <w:sz w:val="24"/>
+          <w:szCs w:val="24"/>
+        </w:rPr>
+        <w:t>.</w:t>
       </w:r>
       <w:r>
         <w:rPr>
@@ -691,56 +1269,143 @@
           <w:sz w:val="24"/>
           <w:szCs w:val="24"/>
         </w:rPr>
-        <w:t>(ordinateur, système d’exploitation, Windows 8.1)</w:t>
-      </w:r>
-      <w:r>
-        <w:rPr>
-          <w:sz w:val="24"/>
-          <w:szCs w:val="24"/>
-        </w:rPr>
-        <w:t>,</w:t>
-      </w:r>
-      <w:r>
-        <w:rPr>
-          <w:sz w:val="24"/>
-          <w:szCs w:val="24"/>
-        </w:rPr>
-        <w:t xml:space="preserve"> (chien, race, caniche), (chien, âge, 5), (chien, taille</w:t>
-      </w:r>
-      <w:r>
-        <w:rPr>
-          <w:sz w:val="24"/>
-          <w:szCs w:val="24"/>
-        </w:rPr>
-        <w:t>,</w:t>
-      </w:r>
-      <w:r>
-        <w:rPr>
-          <w:sz w:val="24"/>
-          <w:szCs w:val="24"/>
-        </w:rPr>
-        <w:t xml:space="preserve"> petite), (cheveux, densité, rare), etc. L’entité décrite est à l’intersection d</w:t>
-      </w:r>
-      <w:r>
-        <w:rPr>
-          <w:sz w:val="24"/>
-          <w:szCs w:val="24"/>
-        </w:rPr>
-        <w:t>’attributs</w:t>
-      </w:r>
-      <w:r>
-        <w:rPr>
-          <w:sz w:val="24"/>
-          <w:szCs w:val="24"/>
-        </w:rPr>
-        <w:t xml:space="preserve"> variés</w:t>
-      </w:r>
-      <w:r>
-        <w:rPr>
-          <w:sz w:val="24"/>
-          <w:szCs w:val="24"/>
-        </w:rPr>
-        <w:t xml:space="preserve"> qui</w:t>
+        <w:t xml:space="preserve">Dans un premier temps, vous pouvez considérer une classe comme un enregistrement qui possèderait les procédures et les fonctions pour manipuler ses données. </w:t>
+      </w:r>
+      <w:r>
+        <w:rPr>
+          <w:sz w:val="24"/>
+          <w:szCs w:val="24"/>
+        </w:rPr>
+        <w:t xml:space="preserve">Vous pouvez </w:t>
+      </w:r>
+      <w:r>
+        <w:rPr>
+          <w:sz w:val="24"/>
+          <w:szCs w:val="24"/>
+        </w:rPr>
+        <w:t xml:space="preserve">aussi </w:t>
+      </w:r>
+      <w:r>
+        <w:rPr>
+          <w:sz w:val="24"/>
+          <w:szCs w:val="24"/>
+        </w:rPr>
+        <w:t>considérer une classe comme une boîte noire fourni</w:t>
+      </w:r>
+      <w:r>
+        <w:rPr>
+          <w:sz w:val="24"/>
+          <w:szCs w:val="24"/>
+        </w:rPr>
+        <w:t>ssant</w:t>
+      </w:r>
+      <w:r>
+        <w:rPr>
+          <w:sz w:val="24"/>
+          <w:szCs w:val="24"/>
+        </w:rPr>
+        <w:t xml:space="preserve"> un </w:t>
+      </w:r>
+      <w:r>
+        <w:rPr>
+          <w:sz w:val="24"/>
+          <w:szCs w:val="24"/>
+        </w:rPr>
+        <w:t>certain nombre de fonctionnalités à propos d’attributs bien définis. Peu importe ce qu</w:t>
+      </w:r>
+      <w:r>
+        <w:rPr>
+          <w:sz w:val="24"/>
+          <w:szCs w:val="24"/>
+        </w:rPr>
+        <w:t>’</w:t>
+      </w:r>
+      <w:r>
+        <w:rPr>
+          <w:sz w:val="24"/>
+          <w:szCs w:val="24"/>
+        </w:rPr>
+        <w:t>i</w:t>
+      </w:r>
+      <w:r>
+        <w:rPr>
+          <w:sz w:val="24"/>
+          <w:szCs w:val="24"/>
+        </w:rPr>
+        <w:t>l</w:t>
+      </w:r>
+      <w:r>
+        <w:rPr>
+          <w:sz w:val="24"/>
+          <w:szCs w:val="24"/>
+        </w:rPr>
+        <w:t xml:space="preserve"> se passe dans cette boîte dans la mesure où elle remplit au mieux </w:t>
+      </w:r>
+      <w:r>
+        <w:rPr>
+          <w:sz w:val="24"/>
+          <w:szCs w:val="24"/>
+        </w:rPr>
+        <w:t xml:space="preserve">la ou </w:t>
+      </w:r>
+      <w:r>
+        <w:rPr>
+          <w:sz w:val="24"/>
+          <w:szCs w:val="24"/>
+        </w:rPr>
+        <w:t>les tâches pour lesquelles elle a été conçue.</w:t>
+      </w:r>
+    </w:p>
+    <w:p>
+      <w:pPr>
+        <w:ind w:firstLine="708"/>
+        <w:jc w:val="both"/>
+        <w:rPr>
+          <w:sz w:val="24"/>
+          <w:szCs w:val="24"/>
+        </w:rPr>
+      </w:pPr>
+      <w:r>
+        <w:rPr>
+          <w:sz w:val="24"/>
+          <w:szCs w:val="24"/>
+        </w:rPr>
+        <w:t xml:space="preserve">Imaginez un programme qui créerait </w:t>
+      </w:r>
+      <w:r>
+        <w:rPr>
+          <w:sz w:val="24"/>
+          <w:szCs w:val="24"/>
+        </w:rPr>
+        <w:t>d</w:t>
+      </w:r>
+      <w:r>
+        <w:rPr>
+          <w:sz w:val="24"/>
+          <w:szCs w:val="24"/>
+        </w:rPr>
+        <w:t xml:space="preserve">es </w:t>
+      </w:r>
+      <w:r>
+        <w:rPr>
+          <w:sz w:val="24"/>
+          <w:szCs w:val="24"/>
+        </w:rPr>
+        <w:t>animaux</w:t>
+      </w:r>
+      <w:r>
+        <w:rPr>
+          <w:sz w:val="24"/>
+          <w:szCs w:val="24"/>
+        </w:rPr>
+        <w:t xml:space="preserve"> virtuels et qui les animerait. En programmation procédurale classique, vous </w:t>
+      </w:r>
+      <w:r>
+        <w:rPr>
+          <w:sz w:val="24"/>
+          <w:szCs w:val="24"/>
+        </w:rPr>
+        <w:t>auriez à</w:t>
       </w:r>
       <w:r>
         <w:rPr>
@@ -754,628 +1419,28 @@
           <w:sz w:val="24"/>
           <w:szCs w:val="24"/>
         </w:rPr>
-        <w:t xml:space="preserve">ne </w:t>
-      </w:r>
-      <w:r>
-        <w:rPr>
-          <w:sz w:val="24"/>
-          <w:szCs w:val="24"/>
-        </w:rPr>
-        <w:t xml:space="preserve">servent qu’à caractériser les différentes entités auxquelles </w:t>
-      </w:r>
-      <w:r>
-        <w:rPr>
-          <w:sz w:val="24"/>
-          <w:szCs w:val="24"/>
-        </w:rPr>
-        <w:t>il</w:t>
-      </w:r>
-      <w:r>
-        <w:rPr>
-          <w:sz w:val="24"/>
-          <w:szCs w:val="24"/>
-        </w:rPr>
-        <w:t>s se rapportent. Vous pourriez ainsi compléter la liste d’exemples par les trios suivants : (ordinateur, âge, 20), (ordinateur, taille, moyen tour).</w:t>
-      </w:r>
-      <w:r>
-        <w:rPr>
-          <w:sz w:val="24"/>
-          <w:szCs w:val="24"/>
-        </w:rPr>
-        <w:t xml:space="preserve"> </w:t>
-      </w:r>
-    </w:p>
-    <w:p>
-      <w:pPr>
-        <w:ind w:firstLine="708"/>
-        <w:jc w:val="both"/>
-        <w:rPr>
-          <w:sz w:val="24"/>
-          <w:szCs w:val="24"/>
-        </w:rPr>
-      </w:pPr>
-      <w:r>
-        <w:rPr>
-          <w:sz w:val="24"/>
-          <w:szCs w:val="24"/>
-        </w:rPr>
-        <w:t xml:space="preserve">Ces trios ne deviennent vraiment intéressants que si l’on dispose de </w:t>
-      </w:r>
-      <w:r>
-        <w:rPr>
-          <w:i/>
-          <w:sz w:val="24"/>
-          <w:szCs w:val="24"/>
-        </w:rPr>
-        <w:t>méthodes</w:t>
-      </w:r>
-      <w:r>
-        <w:rPr>
-          <w:sz w:val="24"/>
-          <w:szCs w:val="24"/>
-        </w:rPr>
-        <w:t xml:space="preserve"> pour </w:t>
-      </w:r>
-      <w:r>
-        <w:rPr>
-          <w:sz w:val="24"/>
-          <w:szCs w:val="24"/>
-        </w:rPr>
-        <w:t xml:space="preserve">les </w:t>
-      </w:r>
-      <w:r>
-        <w:rPr>
-          <w:sz w:val="24"/>
-          <w:szCs w:val="24"/>
-        </w:rPr>
-        <w:t xml:space="preserve">manipuler : </w:t>
-      </w:r>
-      <w:r>
-        <w:rPr>
-          <w:sz w:val="24"/>
-          <w:szCs w:val="24"/>
-        </w:rPr>
-        <w:t xml:space="preserve">créer et supprimer une entité, </w:t>
-      </w:r>
-      <w:r>
-        <w:rPr>
-          <w:sz w:val="24"/>
-          <w:szCs w:val="24"/>
-        </w:rPr>
-        <w:t>modifier une valeur, ajouter un attribut</w:t>
-      </w:r>
-      <w:r>
-        <w:rPr>
-          <w:sz w:val="24"/>
-          <w:szCs w:val="24"/>
-        </w:rPr>
-        <w:t xml:space="preserve">, comparer des valeurs, lister les </w:t>
-      </w:r>
-      <w:r>
-        <w:rPr>
-          <w:sz w:val="24"/>
-          <w:szCs w:val="24"/>
-        </w:rPr>
-        <w:t>attribut</w:t>
-      </w:r>
-      <w:r>
-        <w:rPr>
-          <w:sz w:val="24"/>
-          <w:szCs w:val="24"/>
-        </w:rPr>
-        <w:t>s d’une entité donnée, etc.</w:t>
-      </w:r>
-      <w:r>
-        <w:rPr>
-          <w:sz w:val="24"/>
-          <w:szCs w:val="24"/>
-        </w:rPr>
-        <w:t xml:space="preserve"> </w:t>
-      </w:r>
-      <w:r>
-        <w:rPr>
-          <w:sz w:val="24"/>
-          <w:szCs w:val="24"/>
-        </w:rPr>
-        <w:t xml:space="preserve">Plus encore, les structures qui allieront les </w:t>
-      </w:r>
-      <w:r>
-        <w:rPr>
-          <w:sz w:val="24"/>
-          <w:szCs w:val="24"/>
-        </w:rPr>
-        <w:t>attributs</w:t>
-      </w:r>
-      <w:r>
-        <w:rPr>
-          <w:sz w:val="24"/>
-          <w:szCs w:val="24"/>
-        </w:rPr>
-        <w:t xml:space="preserve"> et les méthodes</w:t>
-      </w:r>
-      <w:r>
-        <w:rPr>
-          <w:sz w:val="24"/>
-          <w:szCs w:val="24"/>
-        </w:rPr>
-        <w:t xml:space="preserve"> pourront interagir entre elles afin d’échanger les informations nécessaires </w:t>
-      </w:r>
-      <w:r>
-        <w:rPr>
-          <w:sz w:val="24"/>
-          <w:szCs w:val="24"/>
-        </w:rPr>
-        <w:t xml:space="preserve">à </w:t>
-      </w:r>
-      <w:r>
-        <w:rPr>
-          <w:sz w:val="24"/>
-          <w:szCs w:val="24"/>
-        </w:rPr>
-        <w:t>un processus.</w:t>
-      </w:r>
-      <w:r>
-        <w:rPr>
-          <w:sz w:val="24"/>
-          <w:szCs w:val="24"/>
-        </w:rPr>
-        <w:t xml:space="preserve"> </w:t>
-      </w:r>
-      <w:r>
-        <w:rPr>
-          <w:sz w:val="24"/>
-          <w:szCs w:val="24"/>
-        </w:rPr>
-        <w:t xml:space="preserve">Il </w:t>
-      </w:r>
-      <w:r>
-        <w:rPr>
-          <w:sz w:val="24"/>
-          <w:szCs w:val="24"/>
-        </w:rPr>
-        <w:t>devient</w:t>
-      </w:r>
-      <w:r>
-        <w:rPr>
-          <w:sz w:val="24"/>
-          <w:szCs w:val="24"/>
-        </w:rPr>
-        <w:t xml:space="preserve"> </w:t>
-      </w:r>
-      <w:r>
-        <w:rPr>
-          <w:sz w:val="24"/>
-          <w:szCs w:val="24"/>
-        </w:rPr>
-        <w:t>ainsi</w:t>
-      </w:r>
-      <w:r>
-        <w:rPr>
-          <w:sz w:val="24"/>
-          <w:szCs w:val="24"/>
-        </w:rPr>
-        <w:t xml:space="preserve"> possible de stocker et de manipuler des </w:t>
-      </w:r>
-      <w:r>
-        <w:rPr>
-          <w:sz w:val="24"/>
-          <w:szCs w:val="24"/>
-        </w:rPr>
-        <w:t>entités</w:t>
-      </w:r>
-      <w:r>
-        <w:rPr>
-          <w:sz w:val="24"/>
-          <w:szCs w:val="24"/>
-        </w:rPr>
-        <w:t xml:space="preserve"> en mémoire, </w:t>
-      </w:r>
-      <w:r>
-        <w:rPr>
-          <w:sz w:val="24"/>
-          <w:szCs w:val="24"/>
-        </w:rPr>
-        <w:t>c</w:t>
-      </w:r>
-      <w:r>
-        <w:rPr>
-          <w:sz w:val="24"/>
-          <w:szCs w:val="24"/>
-        </w:rPr>
-        <w:t xml:space="preserve">haque </w:t>
-      </w:r>
-      <w:r>
-        <w:rPr>
-          <w:sz w:val="24"/>
-          <w:szCs w:val="24"/>
-        </w:rPr>
-        <w:t>entité</w:t>
-      </w:r>
-      <w:r>
-        <w:rPr>
-          <w:sz w:val="24"/>
-          <w:szCs w:val="24"/>
-        </w:rPr>
-        <w:t xml:space="preserve"> se décri</w:t>
-      </w:r>
-      <w:r>
-        <w:rPr>
-          <w:sz w:val="24"/>
-          <w:szCs w:val="24"/>
-        </w:rPr>
-        <w:t>vant</w:t>
-      </w:r>
-      <w:r>
-        <w:rPr>
-          <w:sz w:val="24"/>
-          <w:szCs w:val="24"/>
-        </w:rPr>
-        <w:t xml:space="preserve"> par un ensemble </w:t>
-      </w:r>
-      <w:r>
-        <w:rPr>
-          <w:sz w:val="24"/>
-          <w:szCs w:val="24"/>
-        </w:rPr>
-        <w:t>d’attributs</w:t>
-      </w:r>
-      <w:r>
-        <w:rPr>
-          <w:sz w:val="24"/>
-          <w:szCs w:val="24"/>
-        </w:rPr>
-        <w:t xml:space="preserve"> et un ensemble de méthodes portant sur ces </w:t>
-      </w:r>
-      <w:r>
-        <w:rPr>
-          <w:sz w:val="24"/>
-          <w:szCs w:val="24"/>
-        </w:rPr>
-        <w:t>attribut</w:t>
-      </w:r>
-      <w:r>
-        <w:rPr>
-          <w:sz w:val="24"/>
-          <w:szCs w:val="24"/>
-        </w:rPr>
-        <w:t>s</w:t>
-      </w:r>
-      <w:r>
-        <w:rPr>
-          <w:sz w:val="24"/>
-          <w:szCs w:val="24"/>
-          <w:vertAlign w:val="superscript"/>
-        </w:rPr>
-        <w:footnoteReference w:id="1"/>
-      </w:r>
-      <w:r>
-        <w:rPr>
-          <w:sz w:val="24"/>
-          <w:szCs w:val="24"/>
-        </w:rPr>
-        <w:t>.</w:t>
-      </w:r>
-    </w:p>
-    <w:p>
-      <w:pPr>
-        <w:ind w:firstLine="708"/>
-        <w:jc w:val="both"/>
-        <w:rPr>
-          <w:sz w:val="24"/>
-          <w:szCs w:val="24"/>
-        </w:rPr>
-      </w:pPr>
-      <w:r>
-        <w:rPr>
-          <w:sz w:val="24"/>
-          <w:szCs w:val="24"/>
-        </w:rPr>
-        <w:t xml:space="preserve">Par la suite, </w:t>
-      </w:r>
-      <w:r>
-        <w:rPr>
-          <w:sz w:val="24"/>
-          <w:szCs w:val="24"/>
-        </w:rPr>
-        <w:t>Il s'agi</w:t>
-      </w:r>
-      <w:r>
-        <w:rPr>
-          <w:sz w:val="24"/>
-          <w:szCs w:val="24"/>
-        </w:rPr>
-        <w:t>ra</w:t>
-      </w:r>
-      <w:r>
-        <w:rPr>
-          <w:sz w:val="24"/>
-          <w:szCs w:val="24"/>
-        </w:rPr>
-        <w:t xml:space="preserve"> </w:t>
-      </w:r>
-      <w:r>
-        <w:rPr>
-          <w:sz w:val="24"/>
-          <w:szCs w:val="24"/>
-        </w:rPr>
-        <w:t>avant tout</w:t>
-      </w:r>
-      <w:r>
-        <w:rPr>
-          <w:sz w:val="24"/>
-          <w:szCs w:val="24"/>
-        </w:rPr>
-        <w:t xml:space="preserve"> de représenter </w:t>
-      </w:r>
-      <w:r>
-        <w:rPr>
-          <w:sz w:val="24"/>
-          <w:szCs w:val="24"/>
-        </w:rPr>
-        <w:t xml:space="preserve">d’une manière satisfaisante </w:t>
-      </w:r>
-      <w:r>
-        <w:rPr>
-          <w:sz w:val="24"/>
-          <w:szCs w:val="24"/>
-        </w:rPr>
-        <w:t xml:space="preserve">ces </w:t>
-      </w:r>
-      <w:r>
-        <w:rPr>
-          <w:sz w:val="24"/>
-          <w:szCs w:val="24"/>
-        </w:rPr>
-        <w:t>entités</w:t>
-      </w:r>
-      <w:r>
-        <w:rPr>
-          <w:sz w:val="24"/>
-          <w:szCs w:val="24"/>
-        </w:rPr>
-        <w:t xml:space="preserve"> et leurs relations : c’</w:t>
-      </w:r>
-      <w:r>
-        <w:rPr>
-          <w:sz w:val="24"/>
-          <w:szCs w:val="24"/>
-        </w:rPr>
-        <w:t>e</w:t>
-      </w:r>
-      <w:r>
-        <w:rPr>
-          <w:sz w:val="24"/>
-          <w:szCs w:val="24"/>
-        </w:rPr>
-        <w:t xml:space="preserve">st ce que propose la </w:t>
-      </w:r>
-      <w:r>
-        <w:rPr>
-          <w:i/>
-          <w:sz w:val="24"/>
-          <w:szCs w:val="24"/>
-        </w:rPr>
-        <w:t>Programmation Orientée Objet</w:t>
-      </w:r>
-      <w:r>
-        <w:rPr>
-          <w:sz w:val="24"/>
-          <w:szCs w:val="24"/>
-        </w:rPr>
-        <w:t xml:space="preserve"> (POO).</w:t>
-      </w:r>
-    </w:p>
-    <w:p>
-      <w:pPr>
-        <w:pStyle w:val="Titre3"/>
-      </w:pPr>
-      <w:bookmarkStart w:id="4" w:name="_Toc419831308"/>
-      <w:r>
-        <w:t>Les classes</w:t>
-      </w:r>
-      <w:bookmarkEnd w:id="4"/>
-    </w:p>
-    <w:p>
-      <w:pPr>
-        <w:ind w:firstLine="708"/>
-        <w:jc w:val="both"/>
-        <w:rPr>
-          <w:sz w:val="24"/>
-          <w:szCs w:val="24"/>
-        </w:rPr>
-      </w:pPr>
-      <w:r>
-        <w:rPr>
-          <w:sz w:val="24"/>
-          <w:szCs w:val="24"/>
-        </w:rPr>
-        <w:t>La réunion de</w:t>
-      </w:r>
-      <w:r>
-        <w:rPr>
-          <w:sz w:val="24"/>
-          <w:szCs w:val="24"/>
-        </w:rPr>
-        <w:t>s attributs et des méthodes permettant leur manipulation</w:t>
-      </w:r>
-      <w:r>
-        <w:rPr>
-          <w:sz w:val="24"/>
-          <w:szCs w:val="24"/>
-        </w:rPr>
-        <w:t xml:space="preserve"> dans une même structure </w:t>
-      </w:r>
-      <w:r>
-        <w:rPr>
-          <w:sz w:val="24"/>
-          <w:szCs w:val="24"/>
-        </w:rPr>
-        <w:t xml:space="preserve">est le fondement de la POO et </w:t>
-      </w:r>
-      <w:r>
-        <w:rPr>
-          <w:sz w:val="24"/>
-          <w:szCs w:val="24"/>
-        </w:rPr>
-        <w:t xml:space="preserve">prend le nom de </w:t>
-      </w:r>
-      <w:r>
-        <w:rPr>
-          <w:i/>
-          <w:sz w:val="24"/>
-          <w:szCs w:val="24"/>
-        </w:rPr>
-        <w:t>classe</w:t>
-      </w:r>
-      <w:r>
-        <w:rPr>
-          <w:sz w:val="24"/>
-          <w:szCs w:val="24"/>
-        </w:rPr>
-        <w:t>.</w:t>
-      </w:r>
-      <w:r>
-        <w:rPr>
-          <w:sz w:val="24"/>
-          <w:szCs w:val="24"/>
-        </w:rPr>
-        <w:t xml:space="preserve"> </w:t>
-      </w:r>
-      <w:r>
-        <w:rPr>
-          <w:sz w:val="24"/>
-          <w:szCs w:val="24"/>
-        </w:rPr>
-        <w:t xml:space="preserve">Dans un premier temps, vous pouvez considérer une classe comme un enregistrement qui possèderait les procédures et les fonctions pour manipuler ses données. </w:t>
-      </w:r>
-      <w:r>
-        <w:rPr>
-          <w:sz w:val="24"/>
-          <w:szCs w:val="24"/>
-        </w:rPr>
-        <w:t xml:space="preserve">Vous pouvez </w:t>
-      </w:r>
-      <w:r>
-        <w:rPr>
-          <w:sz w:val="24"/>
-          <w:szCs w:val="24"/>
-        </w:rPr>
-        <w:t xml:space="preserve">aussi </w:t>
-      </w:r>
-      <w:r>
-        <w:rPr>
-          <w:sz w:val="24"/>
-          <w:szCs w:val="24"/>
-        </w:rPr>
-        <w:t>considérer une classe comme une boîte noire fourni</w:t>
-      </w:r>
-      <w:r>
-        <w:rPr>
-          <w:sz w:val="24"/>
-          <w:szCs w:val="24"/>
-        </w:rPr>
-        <w:t>ssant</w:t>
-      </w:r>
-      <w:r>
-        <w:rPr>
-          <w:sz w:val="24"/>
-          <w:szCs w:val="24"/>
-        </w:rPr>
-        <w:t xml:space="preserve"> un </w:t>
-      </w:r>
-      <w:r>
-        <w:rPr>
-          <w:sz w:val="24"/>
-          <w:szCs w:val="24"/>
-        </w:rPr>
-        <w:t>certain nombre de fonctionnalités à propos d’attributs bien définis. Peu importe ce qu</w:t>
-      </w:r>
-      <w:r>
-        <w:rPr>
-          <w:sz w:val="24"/>
-          <w:szCs w:val="24"/>
-        </w:rPr>
-        <w:t>’</w:t>
-      </w:r>
-      <w:r>
-        <w:rPr>
-          <w:sz w:val="24"/>
-          <w:szCs w:val="24"/>
-        </w:rPr>
-        <w:t>i</w:t>
-      </w:r>
-      <w:r>
-        <w:rPr>
-          <w:sz w:val="24"/>
-          <w:szCs w:val="24"/>
-        </w:rPr>
-        <w:t>l</w:t>
-      </w:r>
-      <w:r>
-        <w:rPr>
-          <w:sz w:val="24"/>
-          <w:szCs w:val="24"/>
-        </w:rPr>
-        <w:t xml:space="preserve"> se passe dans cette boîte dans la mesure où elle remplit au mieux </w:t>
-      </w:r>
-      <w:r>
-        <w:rPr>
-          <w:sz w:val="24"/>
-          <w:szCs w:val="24"/>
-        </w:rPr>
-        <w:t xml:space="preserve">la ou </w:t>
-      </w:r>
-      <w:r>
-        <w:rPr>
-          <w:sz w:val="24"/>
-          <w:szCs w:val="24"/>
-        </w:rPr>
-        <w:t>les tâches pour lesquelles elle a été conçue.</w:t>
-      </w:r>
-    </w:p>
-    <w:p>
-      <w:pPr>
-        <w:ind w:firstLine="708"/>
-        <w:jc w:val="both"/>
-        <w:rPr>
-          <w:sz w:val="24"/>
-          <w:szCs w:val="24"/>
-        </w:rPr>
-      </w:pPr>
-      <w:r>
-        <w:rPr>
-          <w:sz w:val="24"/>
-          <w:szCs w:val="24"/>
-        </w:rPr>
-        <w:t xml:space="preserve">Imaginez un programme qui créerait </w:t>
-      </w:r>
-      <w:r>
-        <w:rPr>
-          <w:sz w:val="24"/>
-          <w:szCs w:val="24"/>
-        </w:rPr>
-        <w:t>d’animaux</w:t>
-      </w:r>
-      <w:r>
-        <w:rPr>
-          <w:sz w:val="24"/>
-          <w:szCs w:val="24"/>
-        </w:rPr>
-        <w:t xml:space="preserve"> virtuels et qui les animerait. En programmation procédurale classique, vous </w:t>
-      </w:r>
-      <w:r>
-        <w:rPr>
-          <w:sz w:val="24"/>
-          <w:szCs w:val="24"/>
-        </w:rPr>
-        <w:t>auriez à</w:t>
-      </w:r>
-      <w:r>
-        <w:rPr>
-          <w:sz w:val="24"/>
-          <w:szCs w:val="24"/>
-        </w:rPr>
-        <w:t xml:space="preserve"> créer un certain nombre de fonctions et procédures :</w:t>
+        <w:t>coder</w:t>
+      </w:r>
+      <w:r>
+        <w:rPr>
+          <w:sz w:val="24"/>
+          <w:szCs w:val="24"/>
+        </w:rPr>
+        <w:t xml:space="preserve"> un certain nombre de fonctions et </w:t>
+      </w:r>
+      <w:r>
+        <w:rPr>
+          <w:sz w:val="24"/>
+          <w:szCs w:val="24"/>
+        </w:rPr>
+        <w:t xml:space="preserve">de </w:t>
+      </w:r>
+      <w:r>
+        <w:rPr>
+          <w:sz w:val="24"/>
+          <w:szCs w:val="24"/>
+        </w:rPr>
+        <w:t>procédures :</w:t>
       </w:r>
     </w:p>
     <w:p>
@@ -2977,7 +3042,6 @@
         </w:rPr>
         <w:t xml:space="preserve">, pour agir sur un </w:t>
       </w:r>
-      <w:proofErr w:type="spellStart"/>
       <w:r>
         <w:rPr>
           <w:sz w:val="24"/>
@@ -2985,14 +3049,6 @@
         </w:rPr>
         <w:t>animal</w:t>
       </w:r>
-      <w:r>
-        <w:rPr>
-          <w:sz w:val="24"/>
-          <w:szCs w:val="24"/>
-        </w:rPr>
-        <w:t>n</w:t>
-      </w:r>
-      <w:proofErr w:type="spellEnd"/>
       <w:r>
         <w:rPr>
           <w:sz w:val="24"/>
@@ -3268,7 +3324,7 @@
           <w:sz w:val="24"/>
           <w:szCs w:val="24"/>
         </w:rPr>
-        <w:t xml:space="preserve">Qui plus est, dans la mesure où le comment telle ou telle fonctionnalité est réalisée est indifférente, la modification de l’intérieur de la boîte n’influera en rien les autres programmes qui utiliseront la classe en cause. Quand vous utilisez une classe de </w:t>
+        <w:t xml:space="preserve">Qui plus est, dans la mesure où le comment telle ou telle fonctionnalité est réalisée est indifférent, la modification de l’intérieur de la boîte n’influera en rien les autres programmes qui utiliseront la classe en cause. Quand vous utilisez une classe de </w:t>
       </w:r>
       <w:proofErr w:type="spellStart"/>
       <w:r>
@@ -3552,7 +3608,28 @@
           <w:sz w:val="24"/>
           <w:szCs w:val="24"/>
         </w:rPr>
-        <w:t xml:space="preserve"> à examiner les briques dont il est constitué</w:t>
+        <w:t xml:space="preserve"> à examiner les </w:t>
+      </w:r>
+      <w:r>
+        <w:rPr>
+          <w:sz w:val="24"/>
+          <w:szCs w:val="24"/>
+        </w:rPr>
+        <w:t xml:space="preserve">interactions entre les </w:t>
+      </w:r>
+      <w:r>
+        <w:rPr>
+          <w:sz w:val="24"/>
+          <w:szCs w:val="24"/>
+        </w:rPr>
+        <w:t>briques dont il est constitué</w:t>
+      </w:r>
+      <w:r>
+        <w:rPr>
+          <w:sz w:val="24"/>
+          <w:szCs w:val="24"/>
+        </w:rPr>
+        <w:t xml:space="preserve"> ou à étudier une brique particulière,</w:t>
       </w:r>
       <w:r>
         <w:rPr>
@@ -3587,11 +3664,11 @@
       <w:pPr>
         <w:pStyle w:val="Titre3"/>
       </w:pPr>
-      <w:bookmarkStart w:id="5" w:name="_Toc419831309"/>
+      <w:bookmarkStart w:id="4" w:name="_Toc419831309"/>
       <w:r>
         <w:t>Les objets</w:t>
       </w:r>
-      <w:bookmarkEnd w:id="5"/>
+      <w:bookmarkEnd w:id="4"/>
     </w:p>
     <w:p>
       <w:pPr>
@@ -3711,6 +3788,7 @@
           <w:sz w:val="24"/>
           <w:szCs w:val="24"/>
         </w:rPr>
+        <w:lastRenderedPageBreak/>
         <w:t xml:space="preserve">Dans l’exemple précédent, </w:t>
       </w:r>
       <w:proofErr w:type="spellStart"/>
@@ -3834,84 +3912,91 @@
           <w:sz w:val="24"/>
           <w:szCs w:val="24"/>
         </w:rPr>
+        <w:t>)</w:t>
+      </w:r>
+      <w:r>
+        <w:rPr>
+          <w:sz w:val="24"/>
+          <w:szCs w:val="24"/>
+        </w:rPr>
+        <w:t xml:space="preserve">. Autrement dit, une </w:t>
+      </w:r>
+      <w:r>
+        <w:rPr>
+          <w:i/>
+          <w:sz w:val="24"/>
+          <w:szCs w:val="24"/>
+        </w:rPr>
+        <w:t>classe</w:t>
+      </w:r>
+      <w:r>
+        <w:rPr>
+          <w:sz w:val="24"/>
+          <w:szCs w:val="24"/>
+        </w:rPr>
+        <w:t xml:space="preserve"> est un moule et les </w:t>
+      </w:r>
+      <w:r>
+        <w:rPr>
+          <w:i/>
+          <w:sz w:val="24"/>
+          <w:szCs w:val="24"/>
+        </w:rPr>
+        <w:t>objets</w:t>
+      </w:r>
+      <w:r>
+        <w:rPr>
+          <w:sz w:val="24"/>
+          <w:szCs w:val="24"/>
+        </w:rPr>
+        <w:t xml:space="preserve"> sont les entités que l’on obtient à partir de ce moule.</w:t>
+      </w:r>
+    </w:p>
+    <w:p>
+      <w:pPr>
+        <w:pStyle w:val="Titre3"/>
+      </w:pPr>
+      <w:r>
+        <w:t>Construction et destruction</w:t>
+      </w:r>
+    </w:p>
+    <w:p>
+      <w:pPr>
+        <w:ind w:firstLine="708"/>
+        <w:jc w:val="both"/>
+        <w:rPr>
+          <w:sz w:val="24"/>
+          <w:szCs w:val="24"/>
+        </w:rPr>
+      </w:pPr>
+      <w:r>
+        <w:rPr>
+          <w:sz w:val="24"/>
+          <w:szCs w:val="24"/>
+        </w:rPr>
+        <w:t>Comme l’instance d’une classe alloue de la mémoire, il est nécessaire de la créer et de la détruire afin de libérer les ressources mobilisées. On utilise à cette fin un</w:t>
+      </w:r>
+      <w:r>
+        <w:rPr>
+          <w:sz w:val="24"/>
+          <w:szCs w:val="24"/>
+        </w:rPr>
         <w:t xml:space="preserve"> </w:t>
       </w:r>
       <w:r>
         <w:rPr>
           <w:sz w:val="24"/>
           <w:szCs w:val="24"/>
-        </w:rPr>
-        <w:t>proprement dite)</w:t>
-      </w:r>
-      <w:r>
-        <w:rPr>
-          <w:sz w:val="24"/>
-          <w:szCs w:val="24"/>
-        </w:rPr>
-        <w:t xml:space="preserve">. </w:t>
-      </w:r>
-      <w:r>
-        <w:rPr>
-          <w:sz w:val="24"/>
-          <w:szCs w:val="24"/>
-        </w:rPr>
-        <w:lastRenderedPageBreak/>
-        <w:t xml:space="preserve">Autrement dit, une </w:t>
-      </w:r>
-      <w:r>
-        <w:rPr>
-          <w:i/>
-          <w:sz w:val="24"/>
-          <w:szCs w:val="24"/>
-        </w:rPr>
-        <w:t>classe</w:t>
-      </w:r>
-      <w:r>
-        <w:rPr>
-          <w:sz w:val="24"/>
-          <w:szCs w:val="24"/>
-        </w:rPr>
-        <w:t xml:space="preserve"> est un moule et les </w:t>
-      </w:r>
-      <w:r>
-        <w:rPr>
-          <w:i/>
-          <w:sz w:val="24"/>
-          <w:szCs w:val="24"/>
-        </w:rPr>
-        <w:t>objets</w:t>
-      </w:r>
-      <w:r>
-        <w:rPr>
-          <w:sz w:val="24"/>
-          <w:szCs w:val="24"/>
-        </w:rPr>
-        <w:t xml:space="preserve"> sont les entités que l’on obtient à partir de ce moule.</w:t>
-      </w:r>
-    </w:p>
-    <w:p>
-      <w:pPr>
-        <w:pStyle w:val="Titre3"/>
-      </w:pPr>
-      <w:r>
-        <w:t>Construction et destruction</w:t>
-      </w:r>
-    </w:p>
-    <w:p>
-      <w:pPr>
-        <w:ind w:firstLine="708"/>
-        <w:jc w:val="both"/>
-        <w:rPr>
-          <w:sz w:val="24"/>
-          <w:szCs w:val="24"/>
-        </w:rPr>
-      </w:pPr>
-      <w:r>
-        <w:rPr>
-          <w:sz w:val="24"/>
-          <w:szCs w:val="24"/>
-        </w:rPr>
-        <w:t xml:space="preserve">Comme l’instance d’une classe alloue de la mémoire, il est nécessaire de la créer et de la détruire afin de libérer les ressources mobilisées. On utilise à cette fin un </w:t>
+          <w:u w:val="single"/>
+        </w:rPr>
+        <w:t>constructeur</w:t>
+      </w:r>
+      <w:r>
+        <w:rPr>
+          <w:sz w:val="24"/>
+          <w:szCs w:val="24"/>
+        </w:rPr>
+        <w:t xml:space="preserve"> (</w:t>
       </w:r>
       <w:proofErr w:type="spellStart"/>
       <w:r>
@@ -3926,6 +4011,13 @@
       <w:proofErr w:type="spellEnd"/>
       <w:r>
         <w:rPr>
+          <w:sz w:val="24"/>
+          <w:szCs w:val="24"/>
+        </w:rPr>
+        <w:t>)</w:t>
+      </w:r>
+      <w:r>
+        <w:rPr>
           <w:color w:val="4F81BD" w:themeColor="accent1"/>
           <w:sz w:val="24"/>
           <w:szCs w:val="24"/>
@@ -3963,7 +4055,28 @@
           <w:sz w:val="24"/>
           <w:szCs w:val="24"/>
         </w:rPr>
-        <w:t xml:space="preserve">et un </w:t>
+        <w:t>et un</w:t>
+      </w:r>
+      <w:r>
+        <w:rPr>
+          <w:sz w:val="24"/>
+          <w:szCs w:val="24"/>
+        </w:rPr>
+        <w:t xml:space="preserve"> destructeur </w:t>
+      </w:r>
+      <w:r>
+        <w:rPr>
+          <w:sz w:val="24"/>
+          <w:szCs w:val="24"/>
+        </w:rPr>
+        <w:t xml:space="preserve"> </w:t>
+      </w:r>
+      <w:r>
+        <w:rPr>
+          <w:sz w:val="24"/>
+          <w:szCs w:val="24"/>
+        </w:rPr>
+        <w:t>(</w:t>
       </w:r>
       <w:proofErr w:type="spellStart"/>
       <w:r>
@@ -3978,6 +4091,13 @@
       <w:proofErr w:type="spellEnd"/>
       <w:r>
         <w:rPr>
+          <w:sz w:val="24"/>
+          <w:szCs w:val="24"/>
+        </w:rPr>
+        <w:t>)</w:t>
+      </w:r>
+      <w:r>
+        <w:rPr>
           <w:color w:val="4F81BD" w:themeColor="accent1"/>
           <w:sz w:val="24"/>
           <w:szCs w:val="24"/>
@@ -4033,6 +4153,13 @@
           <w:szCs w:val="24"/>
         </w:rPr>
         <w:t>Dans l’exemple concernant les animaux, vous auriez à donner naissance aux animaux et à libérer la place en mémoire qu’ils occupaient quand vous auriez décidé de leur disparition.</w:t>
+      </w:r>
+      <w:r>
+        <w:rPr>
+          <w:sz w:val="24"/>
+          <w:szCs w:val="24"/>
+        </w:rPr>
+        <w:t xml:space="preserve"> Le monde des objets est impitoyable !</w:t>
       </w:r>
     </w:p>
     <w:p>
@@ -4203,7 +4330,14 @@
           <w:sz w:val="24"/>
           <w:szCs w:val="24"/>
         </w:rPr>
-        <w:t>écrit ci-avant</w:t>
+        <w:t>écrit ci-</w:t>
+      </w:r>
+      <w:r>
+        <w:rPr>
+          <w:sz w:val="24"/>
+          <w:szCs w:val="24"/>
+        </w:rPr>
+        <w:t>dessus</w:t>
       </w:r>
       <w:r>
         <w:rPr>
@@ -4217,7 +4351,35 @@
           <w:sz w:val="24"/>
           <w:szCs w:val="24"/>
         </w:rPr>
-        <w:t xml:space="preserve">, c’est à vous programmeur de tout gérer. L’instanciation </w:t>
+        <w:t>, c’est à vous</w:t>
+      </w:r>
+      <w:r>
+        <w:rPr>
+          <w:sz w:val="24"/>
+          <w:szCs w:val="24"/>
+        </w:rPr>
+        <w:t>,</w:t>
+      </w:r>
+      <w:r>
+        <w:rPr>
+          <w:sz w:val="24"/>
+          <w:szCs w:val="24"/>
+        </w:rPr>
+        <w:t xml:space="preserve"> programmeur</w:t>
+      </w:r>
+      <w:r>
+        <w:rPr>
+          <w:sz w:val="24"/>
+          <w:szCs w:val="24"/>
+        </w:rPr>
+        <w:t>,</w:t>
+      </w:r>
+      <w:r>
+        <w:rPr>
+          <w:sz w:val="24"/>
+          <w:szCs w:val="24"/>
+        </w:rPr>
+        <w:t xml:space="preserve"> de tout gérer. L’instanciation </w:t>
       </w:r>
       <w:r>
         <w:rPr>
@@ -4825,7 +4987,7 @@
           <w:szCs w:val="24"/>
         </w:rPr>
       </w:pPr>
-      <w:bookmarkStart w:id="6" w:name="_Toc419831310"/>
+      <w:bookmarkStart w:id="5" w:name="_Toc419831310"/>
       <w:r>
         <w:rPr>
           <w:sz w:val="24"/>
@@ -4839,7 +5001,16 @@
           <w:sz w:val="24"/>
           <w:szCs w:val="24"/>
         </w:rPr>
-        <w:t>fuites de mémoire</w:t>
+        <w:t xml:space="preserve">fuites de </w:t>
+      </w:r>
+      <w:r>
+        <w:rPr>
+          <w:i/>
+          <w:sz w:val="24"/>
+          <w:szCs w:val="24"/>
+        </w:rPr>
+        <w:lastRenderedPageBreak/>
+        <w:t>mémoire</w:t>
       </w:r>
       <w:r>
         <w:rPr>
@@ -4854,26 +5025,25 @@
         <w:pStyle w:val="Titre2"/>
       </w:pPr>
       <w:r>
-        <w:lastRenderedPageBreak/>
         <w:t xml:space="preserve">Principes </w:t>
       </w:r>
       <w:r>
         <w:t>fondamentaux</w:t>
       </w:r>
+      <w:bookmarkEnd w:id="5"/>
+    </w:p>
+    <w:p>
+      <w:pPr>
+        <w:pStyle w:val="Titre3"/>
+      </w:pPr>
+      <w:bookmarkStart w:id="6" w:name="_Toc419831311"/>
+      <w:r>
+        <w:t>Encapsulation</w:t>
+      </w:r>
       <w:bookmarkEnd w:id="6"/>
     </w:p>
     <w:p>
       <w:pPr>
-        <w:pStyle w:val="Titre3"/>
-      </w:pPr>
-      <w:bookmarkStart w:id="7" w:name="_Toc419831311"/>
-      <w:r>
-        <w:t>Encapsulation</w:t>
-      </w:r>
-      <w:bookmarkEnd w:id="7"/>
-    </w:p>
-    <w:p>
-      <w:pPr>
         <w:ind w:firstLine="708"/>
         <w:jc w:val="both"/>
         <w:rPr>
@@ -4945,6 +5115,23 @@
         </w:rPr>
         <w:t>.</w:t>
       </w:r>
+    </w:p>
+    <w:p>
+      <w:pPr>
+        <w:ind w:firstLine="708"/>
+        <w:jc w:val="both"/>
+        <w:rPr>
+          <w:sz w:val="24"/>
+          <w:szCs w:val="24"/>
+        </w:rPr>
+      </w:pPr>
+      <w:r>
+        <w:rPr>
+          <w:sz w:val="24"/>
+          <w:szCs w:val="24"/>
+        </w:rPr>
+        <w:t>Ainsi, aucun objet extérieur à une instance de</w:t>
+      </w:r>
       <w:r>
         <w:rPr>
           <w:sz w:val="24"/>
@@ -4952,89 +5139,64 @@
         </w:rPr>
         <w:t xml:space="preserve"> </w:t>
       </w:r>
-    </w:p>
-    <w:p>
-      <w:pPr>
-        <w:ind w:firstLine="708"/>
-        <w:jc w:val="both"/>
-        <w:rPr>
-          <w:sz w:val="24"/>
-          <w:szCs w:val="24"/>
-        </w:rPr>
-      </w:pPr>
-      <w:r>
-        <w:rPr>
-          <w:sz w:val="24"/>
-          <w:szCs w:val="24"/>
-        </w:rPr>
-        <w:t xml:space="preserve">Une </w:t>
-      </w:r>
+      <w:r>
+        <w:rPr>
+          <w:sz w:val="24"/>
+          <w:szCs w:val="24"/>
+        </w:rPr>
+        <w:t xml:space="preserve">la classe </w:t>
+      </w:r>
+      <w:proofErr w:type="spellStart"/>
       <w:r>
         <w:rPr>
           <w:i/>
-          <w:sz w:val="24"/>
-          <w:szCs w:val="24"/>
-        </w:rPr>
-        <w:t>méthode</w:t>
-      </w:r>
-      <w:r>
-        <w:rPr>
-          <w:sz w:val="24"/>
-          <w:szCs w:val="24"/>
-        </w:rPr>
-        <w:t xml:space="preserve"> est une procédure ou une fonction particulière utilisée au sein d’un objet. La façon de l’appeler diffère d’une procédure ou d’une fonction traditionnelle dans la mesure où elle doit</w:t>
-      </w:r>
-      <w:r>
-        <w:rPr>
-          <w:sz w:val="24"/>
-          <w:szCs w:val="24"/>
-        </w:rPr>
-        <w:t xml:space="preserve"> à la moindre</w:t>
-      </w:r>
-      <w:r>
-        <w:rPr>
-          <w:sz w:val="24"/>
-          <w:szCs w:val="24"/>
-        </w:rPr>
-        <w:t xml:space="preserve"> ambiguïté </w:t>
-      </w:r>
-      <w:r>
-        <w:rPr>
-          <w:sz w:val="24"/>
-          <w:szCs w:val="24"/>
-        </w:rPr>
-        <w:t>être préfixée du nom de l’objet qui la convoque</w:t>
-      </w:r>
-      <w:r>
-        <w:rPr>
-          <w:sz w:val="24"/>
-          <w:szCs w:val="24"/>
-        </w:rPr>
-        <w:t>,</w:t>
-      </w:r>
-      <w:r>
-        <w:rPr>
-          <w:sz w:val="24"/>
-          <w:szCs w:val="24"/>
-        </w:rPr>
-        <w:t xml:space="preserve"> suivi d’un point.</w:t>
-      </w:r>
-    </w:p>
-    <w:p>
-      <w:pPr>
-        <w:ind w:firstLine="708"/>
-        <w:jc w:val="both"/>
-        <w:rPr>
-          <w:sz w:val="24"/>
-          <w:szCs w:val="24"/>
-        </w:rPr>
-      </w:pPr>
-      <w:r>
-        <w:rPr>
-          <w:sz w:val="24"/>
-          <w:szCs w:val="24"/>
-        </w:rPr>
-        <w:t xml:space="preserve">Exemples : </w:t>
+          <w:color w:val="4F81BD" w:themeColor="accent1"/>
+          <w:sz w:val="24"/>
+          <w:szCs w:val="24"/>
+        </w:rPr>
+        <w:t>TUnAnimal</w:t>
+      </w:r>
+      <w:proofErr w:type="spellEnd"/>
+      <w:r>
+        <w:rPr>
+          <w:color w:val="4F81BD" w:themeColor="accent1"/>
+          <w:sz w:val="24"/>
+          <w:szCs w:val="24"/>
+        </w:rPr>
+        <w:t xml:space="preserve"> </w:t>
+      </w:r>
+      <w:r>
+        <w:rPr>
+          <w:sz w:val="24"/>
+          <w:szCs w:val="24"/>
+        </w:rPr>
+        <w:t xml:space="preserve">n’aura la possibilité de connaître l’existence de </w:t>
+      </w:r>
+      <w:proofErr w:type="spellStart"/>
+      <w:r>
+        <w:rPr>
+          <w:i/>
+          <w:color w:val="4F81BD" w:themeColor="accent1"/>
+          <w:sz w:val="24"/>
+          <w:szCs w:val="24"/>
+        </w:rPr>
+        <w:t>fFaim</w:t>
+      </w:r>
+      <w:proofErr w:type="spellEnd"/>
+      <w:r>
+        <w:rPr>
+          <w:color w:val="4F81BD" w:themeColor="accent1"/>
+          <w:sz w:val="24"/>
+          <w:szCs w:val="24"/>
+        </w:rPr>
+        <w:t xml:space="preserve"> </w:t>
+      </w:r>
+      <w:r>
+        <w:rPr>
+          <w:sz w:val="24"/>
+          <w:szCs w:val="24"/>
+        </w:rPr>
+        <w:t>et donc d’y accéder :</w:t>
       </w:r>
     </w:p>
     <w:p>
@@ -5054,30 +5216,26 @@
           <w:szCs w:val="24"/>
         </w:rPr>
       </w:pPr>
-      <w:proofErr w:type="spellStart"/>
-      <w:proofErr w:type="gramStart"/>
-      <w:r>
-        <w:rPr>
-          <w:sz w:val="24"/>
-          <w:szCs w:val="24"/>
-        </w:rPr>
-        <w:t>MaListe.Add</w:t>
-      </w:r>
-      <w:proofErr w:type="spellEnd"/>
-      <w:r>
-        <w:rPr>
-          <w:sz w:val="24"/>
-          <w:szCs w:val="24"/>
-        </w:rPr>
-        <w:t>(</w:t>
-      </w:r>
-      <w:proofErr w:type="gramEnd"/>
-      <w:r>
-        <w:rPr>
-          <w:sz w:val="24"/>
-          <w:szCs w:val="24"/>
-        </w:rPr>
-        <w:t>‘un nouvel élément’) ;</w:t>
+      <w:r>
+        <w:rPr>
+          <w:sz w:val="24"/>
+          <w:szCs w:val="24"/>
+        </w:rPr>
+        <w:t xml:space="preserve">// </w:t>
+      </w:r>
+      <w:r>
+        <w:rPr>
+          <w:sz w:val="24"/>
+          <w:szCs w:val="24"/>
+        </w:rPr>
+        <w:t>E</w:t>
+      </w:r>
+      <w:r>
+        <w:rPr>
+          <w:sz w:val="24"/>
+          <w:szCs w:val="24"/>
+        </w:rPr>
+        <w:t>rreur : compilation refusée</w:t>
       </w:r>
     </w:p>
     <w:p>
@@ -5097,38 +5255,44 @@
           <w:szCs w:val="24"/>
         </w:rPr>
       </w:pPr>
-      <w:proofErr w:type="spellStart"/>
-      <w:r>
-        <w:rPr>
-          <w:sz w:val="24"/>
-          <w:szCs w:val="24"/>
-        </w:rPr>
-        <w:t>Medor.Dormir</w:t>
-      </w:r>
-      <w:proofErr w:type="spellEnd"/>
-      <w:r>
-        <w:rPr>
-          <w:sz w:val="24"/>
-          <w:szCs w:val="24"/>
-        </w:rPr>
-        <w:t> ;</w:t>
-      </w:r>
-    </w:p>
-    <w:p>
-      <w:pPr>
-        <w:ind w:firstLine="708"/>
-        <w:jc w:val="both"/>
-        <w:rPr>
-          <w:sz w:val="24"/>
-          <w:szCs w:val="24"/>
-        </w:rPr>
-      </w:pPr>
-      <w:r>
-        <w:rPr>
-          <w:sz w:val="24"/>
-          <w:szCs w:val="24"/>
-        </w:rPr>
-        <w:t>Les objets pouvant aussi contenir d’autres objets, le niveau d’imbrication dépasse fréquemment le premier niveau :</w:t>
+      <w:r>
+        <w:rPr>
+          <w:sz w:val="24"/>
+          <w:szCs w:val="24"/>
+        </w:rPr>
+        <w:t xml:space="preserve"> </w:t>
+      </w:r>
+      <w:proofErr w:type="spellStart"/>
+      <w:r>
+        <w:rPr>
+          <w:sz w:val="24"/>
+          <w:szCs w:val="24"/>
+        </w:rPr>
+        <w:t>MonObjet.AFaimAussi</w:t>
+      </w:r>
+      <w:proofErr w:type="spellEnd"/>
+      <w:r>
+        <w:rPr>
+          <w:sz w:val="24"/>
+          <w:szCs w:val="24"/>
+        </w:rPr>
+        <w:t xml:space="preserve"> := </w:t>
+      </w:r>
+      <w:proofErr w:type="spellStart"/>
+      <w:r>
+        <w:rPr>
+          <w:sz w:val="24"/>
+          <w:szCs w:val="24"/>
+        </w:rPr>
+        <w:t>MonAnimal.fAfaim</w:t>
+      </w:r>
+      <w:proofErr w:type="spellEnd"/>
+      <w:r>
+        <w:rPr>
+          <w:sz w:val="24"/>
+          <w:szCs w:val="24"/>
+        </w:rPr>
+        <w:t xml:space="preserve"> ; </w:t>
       </w:r>
     </w:p>
     <w:p>
@@ -5148,6 +5312,322 @@
           <w:szCs w:val="24"/>
         </w:rPr>
       </w:pPr>
+      <w:r>
+        <w:rPr>
+          <w:sz w:val="24"/>
+          <w:szCs w:val="24"/>
+        </w:rPr>
+        <w:t xml:space="preserve">// OK si </w:t>
+      </w:r>
+      <w:proofErr w:type="spellStart"/>
+      <w:r>
+        <w:rPr>
+          <w:sz w:val="24"/>
+          <w:szCs w:val="24"/>
+        </w:rPr>
+        <w:t>ATresSoif</w:t>
+      </w:r>
+      <w:proofErr w:type="spellEnd"/>
+      <w:r>
+        <w:rPr>
+          <w:sz w:val="24"/>
+          <w:szCs w:val="24"/>
+        </w:rPr>
+        <w:t xml:space="preserve"> est une </w:t>
+      </w:r>
+      <w:proofErr w:type="spellStart"/>
+      <w:r>
+        <w:rPr>
+          <w:sz w:val="24"/>
+          <w:szCs w:val="24"/>
+        </w:rPr>
+        <w:t>propiété</w:t>
+      </w:r>
+      <w:proofErr w:type="spellEnd"/>
+      <w:r>
+        <w:rPr>
+          <w:sz w:val="24"/>
+          <w:szCs w:val="24"/>
+        </w:rPr>
+        <w:t xml:space="preserve"> booléenne modifiable de </w:t>
+      </w:r>
+      <w:proofErr w:type="spellStart"/>
+      <w:r>
+        <w:rPr>
+          <w:sz w:val="24"/>
+          <w:szCs w:val="24"/>
+        </w:rPr>
+        <w:t>AutreObjet</w:t>
+      </w:r>
+      <w:proofErr w:type="spellEnd"/>
+      <w:r>
+        <w:rPr>
+          <w:sz w:val="24"/>
+          <w:szCs w:val="24"/>
+        </w:rPr>
+        <w:t>.</w:t>
+      </w:r>
+    </w:p>
+    <w:p>
+      <w:pPr>
+        <w:pBdr>
+          <w:top w:val="single" w:sz="4" w:space="1" w:color="auto"/>
+          <w:left w:val="single" w:sz="4" w:space="4" w:color="auto"/>
+          <w:bottom w:val="single" w:sz="4" w:space="1" w:color="auto"/>
+          <w:right w:val="single" w:sz="4" w:space="4" w:color="auto"/>
+        </w:pBdr>
+        <w:shd w:val="pct10" w:color="auto" w:fill="auto"/>
+        <w:spacing w:before="0" w:after="0" w:line="240" w:lineRule="auto"/>
+        <w:ind w:firstLine="709"/>
+        <w:jc w:val="both"/>
+        <w:rPr>
+          <w:sz w:val="24"/>
+          <w:szCs w:val="24"/>
+        </w:rPr>
+      </w:pPr>
+      <w:proofErr w:type="spellStart"/>
+      <w:r>
+        <w:rPr>
+          <w:sz w:val="24"/>
+          <w:szCs w:val="24"/>
+        </w:rPr>
+        <w:t>AutreObjet.ATresSoif</w:t>
+      </w:r>
+      <w:proofErr w:type="spellEnd"/>
+      <w:r>
+        <w:rPr>
+          <w:sz w:val="24"/>
+          <w:szCs w:val="24"/>
+        </w:rPr>
+        <w:t xml:space="preserve"> := </w:t>
+      </w:r>
+      <w:proofErr w:type="spellStart"/>
+      <w:r>
+        <w:rPr>
+          <w:sz w:val="24"/>
+          <w:szCs w:val="24"/>
+        </w:rPr>
+        <w:t>MonAnimal.AFaim</w:t>
+      </w:r>
+      <w:proofErr w:type="spellEnd"/>
+      <w:r>
+        <w:rPr>
+          <w:sz w:val="24"/>
+          <w:szCs w:val="24"/>
+        </w:rPr>
+        <w:t xml:space="preserve"> ; </w:t>
+      </w:r>
+    </w:p>
+    <w:p>
+      <w:pPr>
+        <w:ind w:firstLine="708"/>
+        <w:jc w:val="both"/>
+        <w:rPr>
+          <w:sz w:val="24"/>
+          <w:szCs w:val="24"/>
+        </w:rPr>
+      </w:pPr>
+      <w:r>
+        <w:rPr>
+          <w:sz w:val="24"/>
+          <w:szCs w:val="24"/>
+        </w:rPr>
+        <w:t xml:space="preserve">Une </w:t>
+      </w:r>
+      <w:r>
+        <w:rPr>
+          <w:i/>
+          <w:sz w:val="24"/>
+          <w:szCs w:val="24"/>
+        </w:rPr>
+        <w:t>méthode</w:t>
+      </w:r>
+      <w:r>
+        <w:rPr>
+          <w:sz w:val="24"/>
+          <w:szCs w:val="24"/>
+        </w:rPr>
+        <w:t xml:space="preserve"> est une procédure ou une fonction particulière utilisée au sein d’un objet. La façon de l’appeler diffère d’une procédure ou d’une fonction traditionnelle</w:t>
+      </w:r>
+      <w:r>
+        <w:rPr>
+          <w:rStyle w:val="Appelnotedebasdep"/>
+          <w:sz w:val="24"/>
+          <w:szCs w:val="24"/>
+        </w:rPr>
+        <w:footnoteReference w:id="3"/>
+      </w:r>
+      <w:r>
+        <w:rPr>
+          <w:sz w:val="24"/>
+          <w:szCs w:val="24"/>
+        </w:rPr>
+        <w:t xml:space="preserve"> dans la mesure où elle doit</w:t>
+      </w:r>
+      <w:r>
+        <w:rPr>
+          <w:sz w:val="24"/>
+          <w:szCs w:val="24"/>
+        </w:rPr>
+        <w:t xml:space="preserve"> à la moindre</w:t>
+      </w:r>
+      <w:r>
+        <w:rPr>
+          <w:sz w:val="24"/>
+          <w:szCs w:val="24"/>
+        </w:rPr>
+        <w:t xml:space="preserve"> ambiguïté </w:t>
+      </w:r>
+      <w:r>
+        <w:rPr>
+          <w:sz w:val="24"/>
+          <w:szCs w:val="24"/>
+        </w:rPr>
+        <w:t>être préfixée du nom de l’objet qui la convoque</w:t>
+      </w:r>
+      <w:r>
+        <w:rPr>
+          <w:sz w:val="24"/>
+          <w:szCs w:val="24"/>
+        </w:rPr>
+        <w:t>,</w:t>
+      </w:r>
+      <w:r>
+        <w:rPr>
+          <w:sz w:val="24"/>
+          <w:szCs w:val="24"/>
+        </w:rPr>
+        <w:t xml:space="preserve"> suivi d’un point.</w:t>
+      </w:r>
+    </w:p>
+    <w:p>
+      <w:pPr>
+        <w:ind w:firstLine="708"/>
+        <w:jc w:val="both"/>
+        <w:rPr>
+          <w:sz w:val="24"/>
+          <w:szCs w:val="24"/>
+        </w:rPr>
+      </w:pPr>
+      <w:r>
+        <w:rPr>
+          <w:sz w:val="24"/>
+          <w:szCs w:val="24"/>
+        </w:rPr>
+        <w:t xml:space="preserve">Exemples : </w:t>
+      </w:r>
+    </w:p>
+    <w:p>
+      <w:pPr>
+        <w:pBdr>
+          <w:top w:val="single" w:sz="4" w:space="1" w:color="auto"/>
+          <w:left w:val="single" w:sz="4" w:space="4" w:color="auto"/>
+          <w:bottom w:val="single" w:sz="4" w:space="1" w:color="auto"/>
+          <w:right w:val="single" w:sz="4" w:space="4" w:color="auto"/>
+        </w:pBdr>
+        <w:shd w:val="pct10" w:color="auto" w:fill="auto"/>
+        <w:spacing w:before="0" w:after="0" w:line="240" w:lineRule="auto"/>
+        <w:ind w:firstLine="709"/>
+        <w:jc w:val="both"/>
+        <w:rPr>
+          <w:sz w:val="24"/>
+          <w:szCs w:val="24"/>
+        </w:rPr>
+      </w:pPr>
+      <w:proofErr w:type="spellStart"/>
+      <w:proofErr w:type="gramStart"/>
+      <w:r>
+        <w:rPr>
+          <w:sz w:val="24"/>
+          <w:szCs w:val="24"/>
+        </w:rPr>
+        <w:t>MaListe.Add</w:t>
+      </w:r>
+      <w:proofErr w:type="spellEnd"/>
+      <w:r>
+        <w:rPr>
+          <w:sz w:val="24"/>
+          <w:szCs w:val="24"/>
+        </w:rPr>
+        <w:t>(</w:t>
+      </w:r>
+      <w:proofErr w:type="gramEnd"/>
+      <w:r>
+        <w:rPr>
+          <w:sz w:val="24"/>
+          <w:szCs w:val="24"/>
+        </w:rPr>
+        <w:t>‘un nouvel élément’) ;</w:t>
+      </w:r>
+    </w:p>
+    <w:p>
+      <w:pPr>
+        <w:pBdr>
+          <w:top w:val="single" w:sz="4" w:space="1" w:color="auto"/>
+          <w:left w:val="single" w:sz="4" w:space="4" w:color="auto"/>
+          <w:bottom w:val="single" w:sz="4" w:space="1" w:color="auto"/>
+          <w:right w:val="single" w:sz="4" w:space="4" w:color="auto"/>
+        </w:pBdr>
+        <w:shd w:val="pct10" w:color="auto" w:fill="auto"/>
+        <w:spacing w:before="0" w:after="0" w:line="240" w:lineRule="auto"/>
+        <w:ind w:firstLine="709"/>
+        <w:jc w:val="both"/>
+        <w:rPr>
+          <w:sz w:val="24"/>
+          <w:szCs w:val="24"/>
+        </w:rPr>
+      </w:pPr>
+      <w:proofErr w:type="spellStart"/>
+      <w:r>
+        <w:rPr>
+          <w:sz w:val="24"/>
+          <w:szCs w:val="24"/>
+        </w:rPr>
+        <w:t>Medor.Dormir</w:t>
+      </w:r>
+      <w:proofErr w:type="spellEnd"/>
+      <w:r>
+        <w:rPr>
+          <w:sz w:val="24"/>
+          <w:szCs w:val="24"/>
+        </w:rPr>
+        <w:t> ;</w:t>
+      </w:r>
+    </w:p>
+    <w:p>
+      <w:pPr>
+        <w:ind w:firstLine="708"/>
+        <w:jc w:val="both"/>
+        <w:rPr>
+          <w:sz w:val="24"/>
+          <w:szCs w:val="24"/>
+        </w:rPr>
+      </w:pPr>
+      <w:r>
+        <w:rPr>
+          <w:sz w:val="24"/>
+          <w:szCs w:val="24"/>
+        </w:rPr>
+        <w:t>Les objets pouvant aussi contenir d’autres objets, le niveau d’imbrication dépasse fréquemment le premier niveau :</w:t>
+      </w:r>
+    </w:p>
+    <w:p>
+      <w:pPr>
+        <w:pBdr>
+          <w:top w:val="single" w:sz="4" w:space="1" w:color="auto"/>
+          <w:left w:val="single" w:sz="4" w:space="4" w:color="auto"/>
+          <w:bottom w:val="single" w:sz="4" w:space="1" w:color="auto"/>
+          <w:right w:val="single" w:sz="4" w:space="4" w:color="auto"/>
+        </w:pBdr>
+        <w:shd w:val="pct10" w:color="auto" w:fill="auto"/>
+        <w:spacing w:before="0" w:after="0" w:line="240" w:lineRule="auto"/>
+        <w:ind w:firstLine="709"/>
+        <w:jc w:val="both"/>
+        <w:rPr>
+          <w:sz w:val="24"/>
+          <w:szCs w:val="24"/>
+        </w:rPr>
+      </w:pPr>
       <w:proofErr w:type="spellStart"/>
       <w:proofErr w:type="gramStart"/>
       <w:r>
@@ -5616,6 +6096,7 @@
           <w:sz w:val="24"/>
           <w:szCs w:val="24"/>
         </w:rPr>
+        <w:lastRenderedPageBreak/>
         <w:t>public</w:t>
       </w:r>
       <w:proofErr w:type="gramEnd"/>
@@ -6130,6 +6611,248 @@
           <w:sz w:val="24"/>
           <w:szCs w:val="24"/>
         </w:rPr>
+        <w:t xml:space="preserve">Les propriétés se servent des mots réservés </w:t>
+      </w:r>
+      <w:proofErr w:type="spellStart"/>
+      <w:r>
+        <w:rPr>
+          <w:i/>
+          <w:color w:val="4F81BD" w:themeColor="accent1"/>
+          <w:sz w:val="24"/>
+          <w:szCs w:val="24"/>
+        </w:rPr>
+        <w:t>read</w:t>
+      </w:r>
+      <w:proofErr w:type="spellEnd"/>
+      <w:r>
+        <w:rPr>
+          <w:color w:val="4F81BD" w:themeColor="accent1"/>
+          <w:sz w:val="24"/>
+          <w:szCs w:val="24"/>
+        </w:rPr>
+        <w:t xml:space="preserve"> </w:t>
+      </w:r>
+      <w:r>
+        <w:rPr>
+          <w:sz w:val="24"/>
+          <w:szCs w:val="24"/>
+        </w:rPr>
+        <w:t xml:space="preserve">et </w:t>
+      </w:r>
+      <w:proofErr w:type="spellStart"/>
+      <w:r>
+        <w:rPr>
+          <w:i/>
+          <w:color w:val="4F81BD" w:themeColor="accent1"/>
+          <w:sz w:val="24"/>
+          <w:szCs w:val="24"/>
+        </w:rPr>
+        <w:t>write</w:t>
+      </w:r>
+      <w:proofErr w:type="spellEnd"/>
+      <w:r>
+        <w:rPr>
+          <w:color w:val="4F81BD" w:themeColor="accent1"/>
+          <w:sz w:val="24"/>
+          <w:szCs w:val="24"/>
+        </w:rPr>
+        <w:t xml:space="preserve"> </w:t>
+      </w:r>
+      <w:r>
+        <w:rPr>
+          <w:sz w:val="24"/>
+          <w:szCs w:val="24"/>
+        </w:rPr>
+        <w:t xml:space="preserve">pour accéder aux </w:t>
+      </w:r>
+      <w:r>
+        <w:rPr>
+          <w:sz w:val="24"/>
+          <w:szCs w:val="24"/>
+        </w:rPr>
+        <w:t>méthodes</w:t>
+      </w:r>
+      <w:r>
+        <w:rPr>
+          <w:sz w:val="24"/>
+          <w:szCs w:val="24"/>
+        </w:rPr>
+        <w:t xml:space="preserve"> et aux </w:t>
+      </w:r>
+      <w:r>
+        <w:rPr>
+          <w:i/>
+          <w:sz w:val="24"/>
+          <w:szCs w:val="24"/>
+        </w:rPr>
+        <w:t>champs</w:t>
+      </w:r>
+      <w:r>
+        <w:rPr>
+          <w:sz w:val="24"/>
+          <w:szCs w:val="24"/>
+        </w:rPr>
+        <w:t>, c’est-à-dire aux attributs, à l’intérieur de l’interface de la classe.</w:t>
+      </w:r>
+    </w:p>
+    <w:p>
+      <w:pPr>
+        <w:ind w:firstLine="708"/>
+        <w:jc w:val="both"/>
+        <w:rPr>
+          <w:sz w:val="24"/>
+          <w:szCs w:val="24"/>
+        </w:rPr>
+      </w:pPr>
+      <w:r>
+        <w:rPr>
+          <w:noProof/>
+          <w:sz w:val="24"/>
+          <w:szCs w:val="24"/>
+          <w:lang w:eastAsia="fr-FR"/>
+        </w:rPr>
+        <w:drawing>
+          <wp:inline distT="0" distB="0" distL="0" distR="0">
+            <wp:extent cx="304800" cy="304800"/>
+            <wp:effectExtent l="0" t="0" r="0" b="0"/>
+            <wp:docPr id="22" name="Image 22"/>
+            <wp:cNvGraphicFramePr>
+              <a:graphicFrameLocks xmlns:a="http://schemas.openxmlformats.org/drawingml/2006/main" noChangeAspect="1"/>
+            </wp:cNvGraphicFramePr>
+            <a:graphic xmlns:a="http://schemas.openxmlformats.org/drawingml/2006/main">
+              <a:graphicData uri="http://schemas.openxmlformats.org/drawingml/2006/picture">
+                <pic:pic xmlns:pic="http://schemas.openxmlformats.org/drawingml/2006/picture">
+                  <pic:nvPicPr>
+                    <pic:cNvPr id="0" name="Pen.png"/>
+                    <pic:cNvPicPr/>
+                  </pic:nvPicPr>
+                  <pic:blipFill>
+                    <a:blip r:embed="rId10">
+                      <a:extLst>
+                        <a:ext uri="{28A0092B-C50C-407E-A947-70E740481C1C}">
+                          <a14:useLocalDpi xmlns:a14="http://schemas.microsoft.com/office/drawing/2010/main" val="0"/>
+                        </a:ext>
+                      </a:extLst>
+                    </a:blip>
+                    <a:stretch>
+                      <a:fillRect/>
+                    </a:stretch>
+                  </pic:blipFill>
+                  <pic:spPr>
+                    <a:xfrm>
+                      <a:off x="0" y="0"/>
+                      <a:ext cx="304800" cy="304800"/>
+                    </a:xfrm>
+                    <a:prstGeom prst="rect">
+                      <a:avLst/>
+                    </a:prstGeom>
+                  </pic:spPr>
+                </pic:pic>
+              </a:graphicData>
+            </a:graphic>
+          </wp:inline>
+        </w:drawing>
+      </w:r>
+      <w:r>
+        <w:rPr>
+          <w:sz w:val="24"/>
+          <w:szCs w:val="24"/>
+        </w:rPr>
+        <w:t xml:space="preserve">Notez que </w:t>
+      </w:r>
+      <w:proofErr w:type="spellStart"/>
+      <w:r>
+        <w:rPr>
+          <w:i/>
+          <w:color w:val="4F81BD" w:themeColor="accent1"/>
+          <w:sz w:val="24"/>
+          <w:szCs w:val="24"/>
+        </w:rPr>
+        <w:t>read</w:t>
+      </w:r>
+      <w:proofErr w:type="spellEnd"/>
+      <w:r>
+        <w:rPr>
+          <w:color w:val="4F81BD" w:themeColor="accent1"/>
+          <w:sz w:val="24"/>
+          <w:szCs w:val="24"/>
+        </w:rPr>
+        <w:t xml:space="preserve"> </w:t>
+      </w:r>
+      <w:r>
+        <w:rPr>
+          <w:sz w:val="24"/>
+          <w:szCs w:val="24"/>
+        </w:rPr>
+        <w:t xml:space="preserve">et </w:t>
+      </w:r>
+      <w:proofErr w:type="spellStart"/>
+      <w:r>
+        <w:rPr>
+          <w:i/>
+          <w:color w:val="4F81BD" w:themeColor="accent1"/>
+          <w:sz w:val="24"/>
+          <w:szCs w:val="24"/>
+        </w:rPr>
+        <w:t>write</w:t>
+      </w:r>
+      <w:proofErr w:type="spellEnd"/>
+      <w:r>
+        <w:rPr>
+          <w:color w:val="4F81BD" w:themeColor="accent1"/>
+          <w:sz w:val="24"/>
+          <w:szCs w:val="24"/>
+        </w:rPr>
+        <w:t xml:space="preserve">  </w:t>
+      </w:r>
+      <w:r>
+        <w:rPr>
+          <w:sz w:val="24"/>
+          <w:szCs w:val="24"/>
+        </w:rPr>
+        <w:t xml:space="preserve">peuvent tous les deux renvoyer à une méthode ou à un champ et qu’un au moins doit être présent. Dans ce dernier cas, c’est généralement </w:t>
+      </w:r>
+      <w:proofErr w:type="spellStart"/>
+      <w:r>
+        <w:rPr>
+          <w:i/>
+          <w:color w:val="4F81BD" w:themeColor="accent1"/>
+          <w:sz w:val="24"/>
+          <w:szCs w:val="24"/>
+        </w:rPr>
+        <w:t>read</w:t>
+      </w:r>
+      <w:proofErr w:type="spellEnd"/>
+      <w:r>
+        <w:rPr>
+          <w:color w:val="4F81BD" w:themeColor="accent1"/>
+          <w:sz w:val="24"/>
+          <w:szCs w:val="24"/>
+        </w:rPr>
+        <w:t xml:space="preserve"> </w:t>
+      </w:r>
+      <w:r>
+        <w:rPr>
+          <w:sz w:val="24"/>
+          <w:szCs w:val="24"/>
+        </w:rPr>
+        <w:t>qui existe, indiquant que le champ est en lecture seule.</w:t>
+      </w:r>
+    </w:p>
+    <w:p>
+      <w:pPr>
+        <w:ind w:firstLine="708"/>
+        <w:jc w:val="both"/>
+        <w:rPr>
+          <w:sz w:val="24"/>
+          <w:szCs w:val="24"/>
+        </w:rPr>
+      </w:pPr>
+      <w:r>
+        <w:rPr>
+          <w:sz w:val="24"/>
+          <w:szCs w:val="24"/>
+        </w:rPr>
         <w:t>D’autre part, l</w:t>
       </w:r>
       <w:r>
@@ -6152,7 +6875,23 @@
           <w:sz w:val="24"/>
           <w:szCs w:val="24"/>
         </w:rPr>
-        <w:t xml:space="preserve"> de l’attribut ou de la méthode.</w:t>
+        <w:t xml:space="preserve"> de l’attribut ou </w:t>
+      </w:r>
+      <w:proofErr w:type="gramStart"/>
+      <w:r>
+        <w:rPr>
+          <w:sz w:val="24"/>
+          <w:szCs w:val="24"/>
+        </w:rPr>
+        <w:t>de</w:t>
+      </w:r>
+      <w:proofErr w:type="gramEnd"/>
+      <w:r>
+        <w:rPr>
+          <w:sz w:val="24"/>
+          <w:szCs w:val="24"/>
+        </w:rPr>
+        <w:t xml:space="preserve"> la méthode.</w:t>
       </w:r>
       <w:r>
         <w:rPr>
@@ -6198,7 +6937,6 @@
           <w:sz w:val="24"/>
           <w:szCs w:val="24"/>
         </w:rPr>
-        <w:lastRenderedPageBreak/>
         <w:t>s</w:t>
       </w:r>
       <w:r>
@@ -6610,321 +7348,8 @@
           <w:sz w:val="24"/>
           <w:szCs w:val="24"/>
         </w:rPr>
-        <w:t xml:space="preserve">Une règle </w:t>
-      </w:r>
-      <w:r>
-        <w:rPr>
-          <w:sz w:val="24"/>
-          <w:szCs w:val="24"/>
-        </w:rPr>
-        <w:t>bien</w:t>
-      </w:r>
-      <w:r>
-        <w:rPr>
-          <w:sz w:val="24"/>
-          <w:szCs w:val="24"/>
-        </w:rPr>
-        <w:t xml:space="preserve"> admise est de ne montrer que ce qui est strictement nécessaire, car c’est le seul moyen de rendre votre code</w:t>
-      </w:r>
-      <w:r>
-        <w:rPr>
-          <w:sz w:val="24"/>
-          <w:szCs w:val="24"/>
-        </w:rPr>
-        <w:t xml:space="preserve"> </w:t>
-      </w:r>
-      <w:r>
-        <w:rPr>
-          <w:sz w:val="24"/>
-          <w:szCs w:val="24"/>
-        </w:rPr>
-        <w:t xml:space="preserve">efficace. Souvenez-vous en effet que vous produisez des boîtes noires dans lesquelles l’utilisateur introduit des données pour en récupérer d’autres ou pour provoquer certains comportements comme un affichage, une impression, etc. Si vous laissez la possibilité de modifier le cœur de votre classe, vous ne pourrez plus la modifier vous-même sans perturber les programmes qui l’auront utilisée puisque vous n’avez </w:t>
-      </w:r>
-      <w:r>
-        <w:rPr>
-          <w:i/>
-          <w:sz w:val="24"/>
-          <w:szCs w:val="24"/>
-        </w:rPr>
-        <w:t>a priori</w:t>
-      </w:r>
-      <w:r>
-        <w:rPr>
-          <w:sz w:val="24"/>
-          <w:szCs w:val="24"/>
-        </w:rPr>
-        <w:t xml:space="preserve"> aucune idée du contexte dans lequel votre classe aura été exploitée. Par conséquent, choisissez </w:t>
-      </w:r>
-      <w:r>
-        <w:rPr>
-          <w:sz w:val="24"/>
-          <w:szCs w:val="24"/>
-        </w:rPr>
-        <w:t xml:space="preserve">en général </w:t>
-      </w:r>
-      <w:r>
-        <w:rPr>
-          <w:sz w:val="24"/>
-          <w:szCs w:val="24"/>
-        </w:rPr>
-        <w:t>le niveau d’encapsulation le plus élevé possible</w:t>
-      </w:r>
-      <w:r>
-        <w:rPr>
-          <w:sz w:val="24"/>
-          <w:szCs w:val="24"/>
-        </w:rPr>
-        <w:t xml:space="preserve"> de chaque élément.</w:t>
-      </w:r>
-    </w:p>
-    <w:p>
-      <w:pPr>
-        <w:pStyle w:val="Titre3"/>
-      </w:pPr>
-      <w:bookmarkStart w:id="8" w:name="_Toc419831312"/>
-      <w:r>
-        <w:t>Héritage</w:t>
-      </w:r>
-      <w:bookmarkEnd w:id="8"/>
-    </w:p>
-    <w:p>
-      <w:pPr>
-        <w:ind w:firstLine="708"/>
-        <w:jc w:val="both"/>
-        <w:rPr>
-          <w:sz w:val="24"/>
-          <w:szCs w:val="24"/>
-        </w:rPr>
-      </w:pPr>
-      <w:r>
-        <w:rPr>
-          <w:sz w:val="24"/>
-          <w:szCs w:val="24"/>
-        </w:rPr>
-        <w:t xml:space="preserve">Jusqu’à présent, les classes vous </w:t>
-      </w:r>
-      <w:r>
-        <w:rPr>
-          <w:sz w:val="24"/>
-          <w:szCs w:val="24"/>
-        </w:rPr>
-        <w:t>ont sans doute</w:t>
-      </w:r>
-      <w:r>
-        <w:rPr>
-          <w:sz w:val="24"/>
-          <w:szCs w:val="24"/>
-        </w:rPr>
-        <w:t xml:space="preserve"> </w:t>
-      </w:r>
-      <w:r>
-        <w:rPr>
-          <w:sz w:val="24"/>
-          <w:szCs w:val="24"/>
-        </w:rPr>
-        <w:t xml:space="preserve">semblé </w:t>
-      </w:r>
-      <w:r>
-        <w:rPr>
-          <w:sz w:val="24"/>
-          <w:szCs w:val="24"/>
-        </w:rPr>
-        <w:t>de simples enregistrement</w:t>
-      </w:r>
-      <w:r>
-        <w:rPr>
-          <w:sz w:val="24"/>
-          <w:szCs w:val="24"/>
-        </w:rPr>
-        <w:t>s</w:t>
-      </w:r>
-      <w:r>
-        <w:rPr>
-          <w:sz w:val="24"/>
-          <w:szCs w:val="24"/>
-        </w:rPr>
-        <w:t xml:space="preserve"> </w:t>
-      </w:r>
-      <w:r>
-        <w:rPr>
-          <w:sz w:val="24"/>
-          <w:szCs w:val="24"/>
-        </w:rPr>
-        <w:t xml:space="preserve">aux capacités </w:t>
-      </w:r>
-      <w:r>
-        <w:rPr>
-          <w:sz w:val="24"/>
-          <w:szCs w:val="24"/>
-        </w:rPr>
-        <w:t>étendu</w:t>
-      </w:r>
-      <w:r>
-        <w:rPr>
-          <w:sz w:val="24"/>
-          <w:szCs w:val="24"/>
-        </w:rPr>
-        <w:t>e</w:t>
-      </w:r>
-      <w:r>
-        <w:rPr>
-          <w:sz w:val="24"/>
-          <w:szCs w:val="24"/>
-        </w:rPr>
-        <w:t>s : au lieu de seulement proposer une structure de données, elles fournisse</w:t>
-      </w:r>
-      <w:r>
-        <w:rPr>
-          <w:sz w:val="24"/>
-          <w:szCs w:val="24"/>
-        </w:rPr>
-        <w:t>nt les méthodes pour travailler sur ces données.</w:t>
-      </w:r>
-      <w:r>
-        <w:rPr>
-          <w:sz w:val="24"/>
-          <w:szCs w:val="24"/>
-        </w:rPr>
-        <w:t xml:space="preserve"> </w:t>
-      </w:r>
-      <w:r>
-        <w:rPr>
-          <w:sz w:val="24"/>
-          <w:szCs w:val="24"/>
-        </w:rPr>
-        <w:t xml:space="preserve">Cependant, la notion de classe est bien plus puissante que ce qu’apporte l’encapsulation : il est possible de dériver des sous-classes d’une classe existante qui </w:t>
-      </w:r>
-      <w:r>
-        <w:rPr>
-          <w:i/>
-          <w:sz w:val="24"/>
-          <w:szCs w:val="24"/>
-        </w:rPr>
-        <w:t>hériteront</w:t>
-      </w:r>
-      <w:r>
-        <w:rPr>
-          <w:sz w:val="24"/>
-          <w:szCs w:val="24"/>
-        </w:rPr>
-        <w:t xml:space="preserve"> de toutes les fonctionnalités de la classe souche.</w:t>
-      </w:r>
-    </w:p>
-    <w:p>
-      <w:pPr>
-        <w:ind w:firstLine="708"/>
-        <w:jc w:val="both"/>
-        <w:rPr>
-          <w:sz w:val="24"/>
-          <w:szCs w:val="24"/>
-        </w:rPr>
-      </w:pPr>
-      <w:r>
-        <w:rPr>
-          <w:sz w:val="24"/>
-          <w:szCs w:val="24"/>
-        </w:rPr>
-        <w:t>Autrement dit, non seulement la classe dérivée saura exécuter un certain nombre de tâches qui lui sont propres, mais elle saura aussi, sans aucune ligne de code supplémentaire à écrire, exécuter toutes les tâches de son anc</w:t>
-      </w:r>
-      <w:r>
-        <w:rPr>
-          <w:sz w:val="24"/>
-          <w:szCs w:val="24"/>
-        </w:rPr>
-        <w:t>être.</w:t>
-      </w:r>
-    </w:p>
-    <w:p>
-      <w:pPr>
-        <w:ind w:firstLine="708"/>
-        <w:jc w:val="both"/>
-        <w:rPr>
-          <w:sz w:val="24"/>
-          <w:szCs w:val="24"/>
-        </w:rPr>
-      </w:pPr>
-      <w:r>
-        <w:rPr>
-          <w:sz w:val="24"/>
-          <w:szCs w:val="24"/>
-        </w:rPr>
-        <w:t xml:space="preserve">Encore plus fort, cet </w:t>
-      </w:r>
-      <w:r>
-        <w:rPr>
-          <w:i/>
-          <w:sz w:val="24"/>
-          <w:szCs w:val="24"/>
-        </w:rPr>
-        <w:t>héritage</w:t>
-      </w:r>
-      <w:r>
-        <w:rPr>
-          <w:sz w:val="24"/>
-          <w:szCs w:val="24"/>
-        </w:rPr>
-        <w:t xml:space="preserve"> se propage de génération en génération : la nouvelle classe hérite de son ancêtre, de l’ancêtre de son ancêtre, </w:t>
-      </w:r>
-      <w:r>
-        <w:rPr>
-          <w:sz w:val="24"/>
-          <w:szCs w:val="24"/>
-        </w:rPr>
-        <w:t>l</w:t>
-      </w:r>
-      <w:r>
-        <w:rPr>
-          <w:sz w:val="24"/>
-          <w:szCs w:val="24"/>
-        </w:rPr>
-        <w:t xml:space="preserve">a chaîne </w:t>
-      </w:r>
-      <w:r>
-        <w:rPr>
-          <w:sz w:val="24"/>
-          <w:szCs w:val="24"/>
-        </w:rPr>
-        <w:t>ne s’interrompant qu</w:t>
-      </w:r>
-      <w:r>
-        <w:rPr>
-          <w:sz w:val="24"/>
-          <w:szCs w:val="24"/>
-        </w:rPr>
-        <w:t>’à la classe souche.</w:t>
-      </w:r>
-    </w:p>
-    <w:p>
-      <w:pPr>
-        <w:ind w:firstLine="708"/>
-        <w:jc w:val="both"/>
-        <w:rPr>
-          <w:sz w:val="24"/>
-          <w:szCs w:val="24"/>
-        </w:rPr>
-      </w:pPr>
-      <w:r>
-        <w:rPr>
-          <w:sz w:val="24"/>
-          <w:szCs w:val="24"/>
-        </w:rPr>
-        <w:t xml:space="preserve">Mais pourquoi vouloir hériter ? </w:t>
-      </w:r>
-      <w:r>
-        <w:rPr>
-          <w:sz w:val="24"/>
-          <w:szCs w:val="24"/>
-        </w:rPr>
-        <w:t>C’est que, c</w:t>
-      </w:r>
-      <w:r>
-        <w:rPr>
-          <w:sz w:val="24"/>
-          <w:szCs w:val="24"/>
-        </w:rPr>
-        <w:t xml:space="preserve">omme pour les humains, l’héritage renforce la puissance d’une classe ! Si vous prenez la classe </w:t>
-      </w:r>
-      <w:proofErr w:type="spellStart"/>
+        <w:t xml:space="preserve">Ces sections sont toutes facultatives : en l’absence de précision, les éléments de l’interface sont de type </w:t>
+      </w:r>
       <w:r>
         <w:rPr>
           <w:i/>
@@ -6932,6 +7357,620 @@
           <w:sz w:val="24"/>
           <w:szCs w:val="24"/>
         </w:rPr>
+        <w:t>public</w:t>
+      </w:r>
+      <w:r>
+        <w:rPr>
+          <w:sz w:val="24"/>
+          <w:szCs w:val="24"/>
+        </w:rPr>
+        <w:t xml:space="preserve">. </w:t>
+      </w:r>
+    </w:p>
+    <w:p>
+      <w:pPr>
+        <w:ind w:firstLine="708"/>
+        <w:jc w:val="both"/>
+        <w:rPr>
+          <w:sz w:val="24"/>
+          <w:szCs w:val="24"/>
+        </w:rPr>
+      </w:pPr>
+      <w:r>
+        <w:rPr>
+          <w:sz w:val="24"/>
+          <w:szCs w:val="24"/>
+        </w:rPr>
+        <w:t>Quant au niveau d’encapsulation à choisir, s’il dépend fortement de l’expérience du programmeur, u</w:t>
+      </w:r>
+      <w:r>
+        <w:rPr>
+          <w:sz w:val="24"/>
+          <w:szCs w:val="24"/>
+        </w:rPr>
+        <w:t xml:space="preserve">ne règle </w:t>
+      </w:r>
+      <w:r>
+        <w:rPr>
+          <w:sz w:val="24"/>
+          <w:szCs w:val="24"/>
+        </w:rPr>
+        <w:t>bien</w:t>
+      </w:r>
+      <w:r>
+        <w:rPr>
+          <w:sz w:val="24"/>
+          <w:szCs w:val="24"/>
+        </w:rPr>
+        <w:t xml:space="preserve"> admise est de ne montrer que ce qui est strictement nécessaire</w:t>
+      </w:r>
+      <w:r>
+        <w:rPr>
+          <w:sz w:val="24"/>
+          <w:szCs w:val="24"/>
+        </w:rPr>
+        <w:t xml:space="preserve"> et par conséquent de choisir </w:t>
+      </w:r>
+      <w:r>
+        <w:rPr>
+          <w:sz w:val="24"/>
+          <w:szCs w:val="24"/>
+        </w:rPr>
+        <w:t>le niveau d’encapsulation le plus élevé possible pour chaque élément</w:t>
+      </w:r>
+      <w:r>
+        <w:rPr>
+          <w:sz w:val="24"/>
+          <w:szCs w:val="24"/>
+        </w:rPr>
+        <w:t xml:space="preserve">. </w:t>
+      </w:r>
+      <w:r>
+        <w:rPr>
+          <w:sz w:val="24"/>
+          <w:szCs w:val="24"/>
+        </w:rPr>
+        <w:t>Souvenez-vous en effet que vous produisez des boîtes noires dans lesquelles l’utilisateur introdui</w:t>
+      </w:r>
+      <w:r>
+        <w:rPr>
+          <w:sz w:val="24"/>
+          <w:szCs w:val="24"/>
+        </w:rPr>
+        <w:t>ra</w:t>
+      </w:r>
+      <w:r>
+        <w:rPr>
+          <w:sz w:val="24"/>
+          <w:szCs w:val="24"/>
+        </w:rPr>
+        <w:t xml:space="preserve"> des données pour en récupérer d’autres ou pour provoquer certains comportements comme un affichage, une impression, etc. Si vous </w:t>
+      </w:r>
+      <w:r>
+        <w:rPr>
+          <w:sz w:val="24"/>
+          <w:szCs w:val="24"/>
+        </w:rPr>
+        <w:t>autorisez la modification du</w:t>
+      </w:r>
+      <w:r>
+        <w:rPr>
+          <w:sz w:val="24"/>
+          <w:szCs w:val="24"/>
+        </w:rPr>
+        <w:t xml:space="preserve"> cœur de votre classe, vous ne pourrez plus la modifier vous-même sans </w:t>
+      </w:r>
+      <w:r>
+        <w:rPr>
+          <w:sz w:val="24"/>
+          <w:szCs w:val="24"/>
+        </w:rPr>
+        <w:lastRenderedPageBreak/>
+        <w:t xml:space="preserve">perturber les programmes qui l’auront utilisée puisque vous n’avez </w:t>
+      </w:r>
+      <w:r>
+        <w:rPr>
+          <w:i/>
+          <w:sz w:val="24"/>
+          <w:szCs w:val="24"/>
+        </w:rPr>
+        <w:t>a priori</w:t>
+      </w:r>
+      <w:r>
+        <w:rPr>
+          <w:sz w:val="24"/>
+          <w:szCs w:val="24"/>
+        </w:rPr>
+        <w:t xml:space="preserve"> aucune idée du contexte dans lequel votre classe aura été exploitée.</w:t>
+      </w:r>
+    </w:p>
+    <w:p>
+      <w:pPr>
+        <w:ind w:firstLine="708"/>
+        <w:jc w:val="both"/>
+        <w:rPr>
+          <w:sz w:val="24"/>
+          <w:szCs w:val="24"/>
+        </w:rPr>
+      </w:pPr>
+      <w:r>
+        <w:rPr>
+          <w:sz w:val="24"/>
+          <w:szCs w:val="24"/>
+        </w:rPr>
+        <w:t xml:space="preserve">Généralement, une section </w:t>
+      </w:r>
+      <w:r>
+        <w:rPr>
+          <w:i/>
+          <w:color w:val="4F81BD" w:themeColor="accent1"/>
+          <w:sz w:val="24"/>
+          <w:szCs w:val="24"/>
+        </w:rPr>
+        <w:t xml:space="preserve">strict </w:t>
+      </w:r>
+      <w:proofErr w:type="spellStart"/>
+      <w:r>
+        <w:rPr>
+          <w:i/>
+          <w:color w:val="4F81BD" w:themeColor="accent1"/>
+          <w:sz w:val="24"/>
+          <w:szCs w:val="24"/>
+        </w:rPr>
+        <w:t>private</w:t>
+      </w:r>
+      <w:proofErr w:type="spellEnd"/>
+      <w:r>
+        <w:rPr>
+          <w:color w:val="4F81BD" w:themeColor="accent1"/>
+          <w:sz w:val="24"/>
+          <w:szCs w:val="24"/>
+        </w:rPr>
+        <w:t xml:space="preserve"> </w:t>
+      </w:r>
+      <w:r>
+        <w:rPr>
+          <w:sz w:val="24"/>
+          <w:szCs w:val="24"/>
+        </w:rPr>
+        <w:t xml:space="preserve">abrite des champs et des méthodes </w:t>
+      </w:r>
+      <w:r>
+        <w:rPr>
+          <w:sz w:val="24"/>
+          <w:szCs w:val="24"/>
+        </w:rPr>
+        <w:t xml:space="preserve">qui servent d’outils de base. Une section </w:t>
+      </w:r>
+      <w:proofErr w:type="spellStart"/>
+      <w:r>
+        <w:rPr>
+          <w:i/>
+          <w:color w:val="4F81BD" w:themeColor="accent1"/>
+          <w:sz w:val="24"/>
+          <w:szCs w:val="24"/>
+        </w:rPr>
+        <w:t>private</w:t>
+      </w:r>
+      <w:proofErr w:type="spellEnd"/>
+      <w:r>
+        <w:rPr>
+          <w:color w:val="4F81BD" w:themeColor="accent1"/>
+          <w:sz w:val="24"/>
+          <w:szCs w:val="24"/>
+        </w:rPr>
+        <w:t xml:space="preserve"> </w:t>
+      </w:r>
+      <w:r>
+        <w:rPr>
+          <w:sz w:val="24"/>
+          <w:szCs w:val="24"/>
+        </w:rPr>
+        <w:t xml:space="preserve">permet à d’autres classes de la même unité de partager des informations : elle est très fréquente pour des raisons historiques (lorsque </w:t>
+      </w:r>
+      <w:r>
+        <w:rPr>
+          <w:i/>
+          <w:color w:val="4F81BD" w:themeColor="accent1"/>
+          <w:sz w:val="24"/>
+          <w:szCs w:val="24"/>
+        </w:rPr>
+        <w:t xml:space="preserve">strict </w:t>
+      </w:r>
+      <w:proofErr w:type="spellStart"/>
+      <w:r>
+        <w:rPr>
+          <w:i/>
+          <w:color w:val="4F81BD" w:themeColor="accent1"/>
+          <w:sz w:val="24"/>
+          <w:szCs w:val="24"/>
+        </w:rPr>
+        <w:t>private</w:t>
+      </w:r>
+      <w:proofErr w:type="spellEnd"/>
+      <w:r>
+        <w:rPr>
+          <w:i/>
+          <w:color w:val="4F81BD" w:themeColor="accent1"/>
+          <w:sz w:val="24"/>
+          <w:szCs w:val="24"/>
+        </w:rPr>
+        <w:t xml:space="preserve"> </w:t>
+      </w:r>
+      <w:r>
+        <w:rPr>
+          <w:sz w:val="24"/>
+          <w:szCs w:val="24"/>
+        </w:rPr>
+        <w:t xml:space="preserve">n’existait pas). Les variantes de </w:t>
+      </w:r>
+      <w:proofErr w:type="spellStart"/>
+      <w:r>
+        <w:rPr>
+          <w:i/>
+          <w:color w:val="4F81BD" w:themeColor="accent1"/>
+          <w:sz w:val="24"/>
+          <w:szCs w:val="24"/>
+        </w:rPr>
+        <w:t>protected</w:t>
+      </w:r>
+      <w:proofErr w:type="spellEnd"/>
+      <w:r>
+        <w:rPr>
+          <w:color w:val="4F81BD" w:themeColor="accent1"/>
+          <w:sz w:val="24"/>
+          <w:szCs w:val="24"/>
+        </w:rPr>
+        <w:t xml:space="preserve"> </w:t>
+      </w:r>
+      <w:r>
+        <w:rPr>
+          <w:sz w:val="24"/>
+          <w:szCs w:val="24"/>
+        </w:rPr>
+        <w:t>permettent surtout des redéfinitions de méthodes</w:t>
+      </w:r>
+      <w:r>
+        <w:rPr>
+          <w:rStyle w:val="Appelnotedebasdep"/>
+          <w:sz w:val="24"/>
+          <w:szCs w:val="24"/>
+        </w:rPr>
+        <w:footnoteReference w:id="4"/>
+      </w:r>
+      <w:r>
+        <w:rPr>
+          <w:sz w:val="24"/>
+          <w:szCs w:val="24"/>
+        </w:rPr>
+        <w:t xml:space="preserve">. </w:t>
+      </w:r>
+      <w:proofErr w:type="gramStart"/>
+      <w:r>
+        <w:rPr>
+          <w:i/>
+          <w:color w:val="4F81BD" w:themeColor="accent1"/>
+          <w:sz w:val="24"/>
+          <w:szCs w:val="24"/>
+        </w:rPr>
+        <w:t>public</w:t>
+      </w:r>
+      <w:proofErr w:type="gramEnd"/>
+      <w:r>
+        <w:rPr>
+          <w:color w:val="4F81BD" w:themeColor="accent1"/>
+          <w:sz w:val="24"/>
+          <w:szCs w:val="24"/>
+        </w:rPr>
+        <w:t xml:space="preserve"> </w:t>
+      </w:r>
+      <w:r>
+        <w:rPr>
+          <w:sz w:val="24"/>
+          <w:szCs w:val="24"/>
+        </w:rPr>
+        <w:t xml:space="preserve">est la section reine par défaut qui n’a pas besoin de se faire connaître puisqu’elle s’offre au premier venu. </w:t>
+      </w:r>
+      <w:proofErr w:type="spellStart"/>
+      <w:proofErr w:type="gramStart"/>
+      <w:r>
+        <w:rPr>
+          <w:i/>
+          <w:color w:val="4F81BD" w:themeColor="accent1"/>
+          <w:sz w:val="24"/>
+          <w:szCs w:val="24"/>
+        </w:rPr>
+        <w:t>published</w:t>
+      </w:r>
+      <w:proofErr w:type="spellEnd"/>
+      <w:proofErr w:type="gramEnd"/>
+      <w:r>
+        <w:rPr>
+          <w:color w:val="4F81BD" w:themeColor="accent1"/>
+          <w:sz w:val="24"/>
+          <w:szCs w:val="24"/>
+        </w:rPr>
+        <w:t xml:space="preserve"> </w:t>
+      </w:r>
+      <w:r>
+        <w:rPr>
+          <w:sz w:val="24"/>
+          <w:szCs w:val="24"/>
+        </w:rPr>
+        <w:t xml:space="preserve">sera un outil précieux lors de l’intégration de composants dans la palette de </w:t>
+      </w:r>
+      <w:proofErr w:type="spellStart"/>
+      <w:r>
+        <w:rPr>
+          <w:sz w:val="24"/>
+          <w:szCs w:val="24"/>
+        </w:rPr>
+        <w:t>Lazarus</w:t>
+      </w:r>
+      <w:proofErr w:type="spellEnd"/>
+      <w:r>
+        <w:rPr>
+          <w:sz w:val="24"/>
+          <w:szCs w:val="24"/>
+        </w:rPr>
+        <w:t>.</w:t>
+      </w:r>
+    </w:p>
+    <w:p>
+      <w:pPr>
+        <w:pStyle w:val="Titre3"/>
+      </w:pPr>
+      <w:bookmarkStart w:id="7" w:name="_Toc419831312"/>
+      <w:r>
+        <w:t>Héritage</w:t>
+      </w:r>
+      <w:bookmarkEnd w:id="7"/>
+    </w:p>
+    <w:p>
+      <w:pPr>
+        <w:ind w:firstLine="708"/>
+        <w:jc w:val="both"/>
+        <w:rPr>
+          <w:sz w:val="24"/>
+          <w:szCs w:val="24"/>
+        </w:rPr>
+      </w:pPr>
+      <w:r>
+        <w:rPr>
+          <w:sz w:val="24"/>
+          <w:szCs w:val="24"/>
+        </w:rPr>
+        <w:t xml:space="preserve">Jusqu’à présent, les classes vous </w:t>
+      </w:r>
+      <w:r>
+        <w:rPr>
+          <w:sz w:val="24"/>
+          <w:szCs w:val="24"/>
+        </w:rPr>
+        <w:t>ont sans doute</w:t>
+      </w:r>
+      <w:r>
+        <w:rPr>
+          <w:sz w:val="24"/>
+          <w:szCs w:val="24"/>
+        </w:rPr>
+        <w:t xml:space="preserve"> </w:t>
+      </w:r>
+      <w:r>
+        <w:rPr>
+          <w:sz w:val="24"/>
+          <w:szCs w:val="24"/>
+        </w:rPr>
+        <w:t xml:space="preserve">semblé </w:t>
+      </w:r>
+      <w:r>
+        <w:rPr>
+          <w:sz w:val="24"/>
+          <w:szCs w:val="24"/>
+        </w:rPr>
+        <w:t>de simples enregistrement</w:t>
+      </w:r>
+      <w:r>
+        <w:rPr>
+          <w:sz w:val="24"/>
+          <w:szCs w:val="24"/>
+        </w:rPr>
+        <w:t>s</w:t>
+      </w:r>
+      <w:r>
+        <w:rPr>
+          <w:sz w:val="24"/>
+          <w:szCs w:val="24"/>
+        </w:rPr>
+        <w:t xml:space="preserve"> </w:t>
+      </w:r>
+      <w:r>
+        <w:rPr>
+          <w:sz w:val="24"/>
+          <w:szCs w:val="24"/>
+        </w:rPr>
+        <w:t xml:space="preserve">aux capacités </w:t>
+      </w:r>
+      <w:r>
+        <w:rPr>
+          <w:sz w:val="24"/>
+          <w:szCs w:val="24"/>
+        </w:rPr>
+        <w:t>étendu</w:t>
+      </w:r>
+      <w:r>
+        <w:rPr>
+          <w:sz w:val="24"/>
+          <w:szCs w:val="24"/>
+        </w:rPr>
+        <w:t>e</w:t>
+      </w:r>
+      <w:r>
+        <w:rPr>
+          <w:sz w:val="24"/>
+          <w:szCs w:val="24"/>
+        </w:rPr>
+        <w:t>s : au lieu de seulement proposer une structure de données, elles fournisse</w:t>
+      </w:r>
+      <w:r>
+        <w:rPr>
+          <w:sz w:val="24"/>
+          <w:szCs w:val="24"/>
+        </w:rPr>
+        <w:t>nt les méthodes pour travailler sur ces données.</w:t>
+      </w:r>
+      <w:r>
+        <w:rPr>
+          <w:sz w:val="24"/>
+          <w:szCs w:val="24"/>
+        </w:rPr>
+        <w:t xml:space="preserve"> </w:t>
+      </w:r>
+      <w:r>
+        <w:rPr>
+          <w:sz w:val="24"/>
+          <w:szCs w:val="24"/>
+        </w:rPr>
+        <w:t xml:space="preserve">Cependant, la notion de classe est bien plus puissante que ce qu’apporte l’encapsulation : il est possible de dériver des sous-classes d’une classe existante qui </w:t>
+      </w:r>
+      <w:r>
+        <w:rPr>
+          <w:i/>
+          <w:sz w:val="24"/>
+          <w:szCs w:val="24"/>
+        </w:rPr>
+        <w:t>hériteront</w:t>
+      </w:r>
+      <w:r>
+        <w:rPr>
+          <w:sz w:val="24"/>
+          <w:szCs w:val="24"/>
+        </w:rPr>
+        <w:t xml:space="preserve"> de toutes les fonctionnalités de la classe souche.</w:t>
+      </w:r>
+    </w:p>
+    <w:p>
+      <w:pPr>
+        <w:ind w:firstLine="708"/>
+        <w:jc w:val="both"/>
+        <w:rPr>
+          <w:sz w:val="24"/>
+          <w:szCs w:val="24"/>
+        </w:rPr>
+      </w:pPr>
+      <w:r>
+        <w:rPr>
+          <w:sz w:val="24"/>
+          <w:szCs w:val="24"/>
+        </w:rPr>
+        <w:t>Autrement dit, non seulement la classe dérivée saura exécuter un certain nombre de tâches qui lui sont propres, mais elle saura aussi, sans aucune ligne de code supplémentaire à écrire, exécuter toutes les tâches de son anc</w:t>
+      </w:r>
+      <w:r>
+        <w:rPr>
+          <w:sz w:val="24"/>
+          <w:szCs w:val="24"/>
+        </w:rPr>
+        <w:t>être.</w:t>
+      </w:r>
+    </w:p>
+    <w:p>
+      <w:pPr>
+        <w:ind w:firstLine="708"/>
+        <w:jc w:val="both"/>
+        <w:rPr>
+          <w:sz w:val="24"/>
+          <w:szCs w:val="24"/>
+        </w:rPr>
+      </w:pPr>
+      <w:r>
+        <w:rPr>
+          <w:sz w:val="24"/>
+          <w:szCs w:val="24"/>
+        </w:rPr>
+        <w:t xml:space="preserve">Encore plus fort, cet </w:t>
+      </w:r>
+      <w:r>
+        <w:rPr>
+          <w:i/>
+          <w:sz w:val="24"/>
+          <w:szCs w:val="24"/>
+        </w:rPr>
+        <w:t>héritage</w:t>
+      </w:r>
+      <w:r>
+        <w:rPr>
+          <w:sz w:val="24"/>
+          <w:szCs w:val="24"/>
+        </w:rPr>
+        <w:t xml:space="preserve"> se propage de génération en génération : la nouvelle classe hérite de son ancêtre, de l’ancêtre de son ancêtre, </w:t>
+      </w:r>
+      <w:r>
+        <w:rPr>
+          <w:sz w:val="24"/>
+          <w:szCs w:val="24"/>
+        </w:rPr>
+        <w:t>l</w:t>
+      </w:r>
+      <w:r>
+        <w:rPr>
+          <w:sz w:val="24"/>
+          <w:szCs w:val="24"/>
+        </w:rPr>
+        <w:t xml:space="preserve">a chaîne </w:t>
+      </w:r>
+      <w:r>
+        <w:rPr>
+          <w:sz w:val="24"/>
+          <w:szCs w:val="24"/>
+        </w:rPr>
+        <w:t>ne s’interrompant qu</w:t>
+      </w:r>
+      <w:r>
+        <w:rPr>
+          <w:sz w:val="24"/>
+          <w:szCs w:val="24"/>
+        </w:rPr>
+        <w:t>’à la classe souche.</w:t>
+      </w:r>
+    </w:p>
+    <w:p>
+      <w:pPr>
+        <w:ind w:firstLine="708"/>
+        <w:jc w:val="both"/>
+        <w:rPr>
+          <w:sz w:val="24"/>
+          <w:szCs w:val="24"/>
+        </w:rPr>
+      </w:pPr>
+      <w:r>
+        <w:rPr>
+          <w:sz w:val="24"/>
+          <w:szCs w:val="24"/>
+        </w:rPr>
+        <w:t xml:space="preserve">Mais pourquoi vouloir hériter ? </w:t>
+      </w:r>
+      <w:r>
+        <w:rPr>
+          <w:sz w:val="24"/>
+          <w:szCs w:val="24"/>
+        </w:rPr>
+        <w:t>C’est que, c</w:t>
+      </w:r>
+      <w:r>
+        <w:rPr>
+          <w:sz w:val="24"/>
+          <w:szCs w:val="24"/>
+        </w:rPr>
+        <w:t xml:space="preserve">omme pour les humains, l’héritage renforce la puissance d’une classe ! Si vous prenez la classe </w:t>
+      </w:r>
+      <w:proofErr w:type="spellStart"/>
+      <w:r>
+        <w:rPr>
+          <w:i/>
+          <w:color w:val="4F81BD" w:themeColor="accent1"/>
+          <w:sz w:val="24"/>
+          <w:szCs w:val="24"/>
+        </w:rPr>
         <w:t>TUnAnimal</w:t>
       </w:r>
       <w:proofErr w:type="spellEnd"/>
@@ -6940,15 +7979,7 @@
           <w:sz w:val="24"/>
           <w:szCs w:val="24"/>
         </w:rPr>
-        <w:t xml:space="preserve">, vous pourriez avoir à </w:t>
-      </w:r>
-      <w:r>
-        <w:rPr>
-          <w:sz w:val="24"/>
-          <w:szCs w:val="24"/>
-        </w:rPr>
-        <w:lastRenderedPageBreak/>
-        <w:t>travailler avec un ensemble de chiens</w:t>
+        <w:t>, vous pourriez avoir à travailler avec un ensemble de chiens</w:t>
       </w:r>
       <w:r>
         <w:rPr>
@@ -7460,15 +8491,17 @@
         <w:ind w:firstLine="708"/>
         <w:jc w:val="both"/>
         <w:rPr>
-          <w:sz w:val="24"/>
-          <w:szCs w:val="24"/>
-        </w:rPr>
-      </w:pPr>
-      <w:r>
-        <w:rPr>
-          <w:sz w:val="24"/>
-          <w:szCs w:val="24"/>
-        </w:rPr>
+          <w:rFonts w:ascii="Symbol" w:hAnsi="Symbol"/>
+          <w:sz w:val="24"/>
+          <w:szCs w:val="24"/>
+        </w:rPr>
+      </w:pPr>
+      <w:r>
+        <w:rPr>
+          <w:sz w:val="24"/>
+          <w:szCs w:val="24"/>
+        </w:rPr>
+        <w:lastRenderedPageBreak/>
         <w:t>La première ligne indique que</w:t>
       </w:r>
       <w:r>
@@ -7496,17 +8529,13 @@
         </w:rPr>
         <w:t>.</w:t>
       </w:r>
-    </w:p>
-    <w:p>
-      <w:pPr>
-        <w:ind w:firstLine="708"/>
-        <w:jc w:val="both"/>
-        <w:rPr>
-          <w:rFonts w:ascii="Symbol" w:hAnsi="Symbol"/>
-          <w:sz w:val="24"/>
-          <w:szCs w:val="24"/>
-        </w:rPr>
-      </w:pPr>
+      <w:r>
+        <w:rPr>
+          <w:sz w:val="24"/>
+          <w:szCs w:val="24"/>
+        </w:rPr>
+        <w:t xml:space="preserve"> </w:t>
+      </w:r>
       <w:r>
         <w:rPr>
           <w:sz w:val="24"/>
@@ -7574,6 +8603,57 @@
         </w:rPr>
         <w:t>).</w:t>
       </w:r>
+      <w:r>
+        <w:rPr>
+          <w:sz w:val="24"/>
+          <w:szCs w:val="24"/>
+        </w:rPr>
+        <w:t xml:space="preserve"> Ce qui exprimera la puissance de l’héritage, c’est qu’un objet de type </w:t>
+      </w:r>
+      <w:proofErr w:type="spellStart"/>
+      <w:r>
+        <w:rPr>
+          <w:i/>
+          <w:color w:val="4F81BD" w:themeColor="accent1"/>
+          <w:sz w:val="24"/>
+          <w:szCs w:val="24"/>
+        </w:rPr>
+        <w:t>TUnChien</w:t>
+      </w:r>
+      <w:proofErr w:type="spellEnd"/>
+      <w:r>
+        <w:rPr>
+          <w:color w:val="4F81BD" w:themeColor="accent1"/>
+          <w:sz w:val="24"/>
+          <w:szCs w:val="24"/>
+        </w:rPr>
+        <w:t xml:space="preserve"> </w:t>
+      </w:r>
+      <w:r>
+        <w:rPr>
+          <w:sz w:val="24"/>
+          <w:szCs w:val="24"/>
+        </w:rPr>
+        <w:t xml:space="preserve">disposera de plus de tout ce que sait faire un objet de type </w:t>
+      </w:r>
+      <w:proofErr w:type="spellStart"/>
+      <w:r>
+        <w:rPr>
+          <w:i/>
+          <w:color w:val="4F81BD" w:themeColor="accent1"/>
+          <w:sz w:val="24"/>
+          <w:szCs w:val="24"/>
+        </w:rPr>
+        <w:t>TUnAnimal</w:t>
+      </w:r>
+      <w:proofErr w:type="spellEnd"/>
+      <w:r>
+        <w:rPr>
+          <w:sz w:val="24"/>
+          <w:szCs w:val="24"/>
+        </w:rPr>
+        <w:t>.</w:t>
+      </w:r>
     </w:p>
     <w:p>
       <w:pPr>
@@ -7584,6 +8664,8 @@
           <w:szCs w:val="24"/>
         </w:rPr>
       </w:pPr>
+      <w:bookmarkStart w:id="8" w:name="_GoBack"/>
+      <w:bookmarkEnd w:id="8"/>
       <w:r>
         <w:rPr>
           <w:sz w:val="24"/>
@@ -7675,7 +8757,6 @@
         <w:pStyle w:val="Titre4"/>
       </w:pPr>
       <w:r>
-        <w:lastRenderedPageBreak/>
         <w:t>Méthodes statiques</w:t>
       </w:r>
     </w:p>
@@ -26354,7 +27435,6 @@
           <w:docPartUnique/>
         </w:docPartObj>
       </w:sdtPr>
-      <w:sdtEndPr/>
       <w:sdtContent>
         <w:p>
           <w:pPr>
@@ -30841,7 +31921,6 @@
         <w:docPartUnique/>
       </w:docPartObj>
     </w:sdtPr>
-    <w:sdtEndPr/>
     <w:sdtContent>
       <w:p>
         <w:pPr>
@@ -30982,7 +32061,7 @@
                                     <w:sz w:val="16"/>
                                     <w:szCs w:val="16"/>
                                   </w:rPr>
-                                  <w:t>1</w:t>
+                                  <w:t>7</w:t>
                                 </w:r>
                                 <w:r>
                                   <w:rPr>
@@ -31053,7 +32132,7 @@
                               <w:sz w:val="16"/>
                               <w:szCs w:val="16"/>
                             </w:rPr>
-                            <w:t>1</w:t>
+                            <w:t>7</w:t>
                           </w:r>
                           <w:r>
                             <w:rPr>
@@ -31146,6 +32225,58 @@
       </w:r>
       <w:r>
         <w:t xml:space="preserve"> Ne vous inquiétez pas si vous ne comprenez pas exactement le contenu de cette structure : son étude se fera bientôt.</w:t>
+      </w:r>
+    </w:p>
+  </w:footnote>
+  <w:footnote w:id="3">
+    <w:p>
+      <w:pPr>
+        <w:pStyle w:val="Notedebasdepage"/>
+      </w:pPr>
+      <w:r>
+        <w:rPr>
+          <w:rStyle w:val="Appelnotedebasdep"/>
+        </w:rPr>
+        <w:footnoteRef/>
+      </w:r>
+      <w:r>
+        <w:t xml:space="preserve"> On parle de </w:t>
+      </w:r>
+      <w:r>
+        <w:rPr>
+          <w:i/>
+        </w:rPr>
+        <w:t>routines</w:t>
+      </w:r>
+      <w:r>
+        <w:t xml:space="preserve"> dans ce cas.</w:t>
+      </w:r>
+    </w:p>
+  </w:footnote>
+  <w:footnote w:id="4">
+    <w:p>
+      <w:pPr>
+        <w:pStyle w:val="Notedebasdepage"/>
+      </w:pPr>
+      <w:r>
+        <w:rPr>
+          <w:rStyle w:val="Appelnotedebasdep"/>
+        </w:rPr>
+        <w:footnoteRef/>
+      </w:r>
+      <w:r>
+        <w:t xml:space="preserve"> Nous y reviendrons plus loin</w:t>
+      </w:r>
+      <w:r>
+        <w:t xml:space="preserve"> avec la notion d’</w:t>
+      </w:r>
+      <w:proofErr w:type="spellStart"/>
+      <w:r>
+        <w:t>hériage</w:t>
+      </w:r>
+      <w:proofErr w:type="spellEnd"/>
+      <w:r>
+        <w:t>.</w:t>
       </w:r>
     </w:p>
   </w:footnote>
@@ -34005,7 +35136,7 @@
 </file>
 
 <file path=customXml/itemProps2.xml><?xml version="1.0" encoding="utf-8"?>
-<ds:datastoreItem xmlns:ds="http://schemas.openxmlformats.org/officeDocument/2006/customXml" ds:itemID="{6D27B63D-A3B7-425C-9737-83089AA5C79D}">
+<ds:datastoreItem xmlns:ds="http://schemas.openxmlformats.org/officeDocument/2006/customXml" ds:itemID="{1D5304CE-5736-4871-A5D3-6E7FE0798205}">
   <ds:schemaRefs>
     <ds:schemaRef ds:uri="http://schemas.openxmlformats.org/officeDocument/2006/bibliography"/>
   </ds:schemaRefs>

</xml_diff>